<commit_message>
topology selection and analytical calculation -not complete
</commit_message>
<xml_diff>
--- a/SimulationReport.docx
+++ b/SimulationReport.docx
@@ -4,7 +4,7 @@
   <w:body>
     <w:p>
       <w:pPr>
-        <w:pStyle w:val="Heading1"/>
+        <w:pStyle w:val="Balk1"/>
         <w:spacing w:line="360" w:lineRule="auto"/>
         <w:jc w:val="center"/>
         <w:rPr>
@@ -15,6 +15,7 @@
           <w:szCs w:val="56"/>
         </w:rPr>
       </w:pPr>
+      <w:bookmarkStart w:id="0" w:name="_Toc91494513"/>
       <w:r>
         <w:rPr>
           <w:rFonts w:ascii="Times New Roman" w:hAnsi="Times New Roman" w:cs="Times New Roman"/>
@@ -23,14 +24,10 @@
           <w:sz w:val="56"/>
           <w:szCs w:val="56"/>
         </w:rPr>
-        <w:t xml:space="preserve">EE463 STATIC POWER CONVERSION-I </w:t>
-      </w:r>
-    </w:p>
-    <w:p>
-      <w:pPr>
-        <w:pStyle w:val="Heading1"/>
-        <w:spacing w:line="360" w:lineRule="auto"/>
-        <w:jc w:val="center"/>
+        <w:t>EE463 STATIC POWER CONVERSION-I</w:t>
+      </w:r>
+      <w:bookmarkEnd w:id="0"/>
+      <w:r>
         <w:rPr>
           <w:rFonts w:ascii="Times New Roman" w:hAnsi="Times New Roman" w:cs="Times New Roman"/>
           <w:b/>
@@ -38,8 +35,14 @@
           <w:sz w:val="56"/>
           <w:szCs w:val="56"/>
         </w:rPr>
-      </w:pPr>
-      <w:r>
+        <w:t xml:space="preserve"> </w:t>
+      </w:r>
+    </w:p>
+    <w:p>
+      <w:pPr>
+        <w:pStyle w:val="Balk1"/>
+        <w:spacing w:line="360" w:lineRule="auto"/>
+        <w:jc w:val="center"/>
         <w:rPr>
           <w:rFonts w:ascii="Times New Roman" w:hAnsi="Times New Roman" w:cs="Times New Roman"/>
           <w:b/>
@@ -47,8 +50,19 @@
           <w:sz w:val="56"/>
           <w:szCs w:val="56"/>
         </w:rPr>
+      </w:pPr>
+      <w:bookmarkStart w:id="1" w:name="_Toc91494514"/>
+      <w:r>
+        <w:rPr>
+          <w:rFonts w:ascii="Times New Roman" w:hAnsi="Times New Roman" w:cs="Times New Roman"/>
+          <w:b/>
+          <w:bCs/>
+          <w:sz w:val="56"/>
+          <w:szCs w:val="56"/>
+        </w:rPr>
         <w:t>TERM PROJECT SIMULATION REPORT</w:t>
       </w:r>
+      <w:bookmarkEnd w:id="1"/>
     </w:p>
     <w:p>
       <w:pPr>
@@ -88,7 +102,7 @@
                     </pic:cNvPicPr>
                   </pic:nvPicPr>
                   <pic:blipFill>
-                    <a:blip r:embed="rId4" cstate="print">
+                    <a:blip r:embed="rId6" cstate="print">
                       <a:extLst>
                         <a:ext uri="{28A0092B-C50C-407E-A947-70E740481C1C}">
                           <a14:useLocalDpi xmlns:a14="http://schemas.microsoft.com/office/drawing/2010/main" val="0"/>
@@ -250,6 +264,13 @@
         </w:rPr>
         <w:tab/>
       </w:r>
+      <w:r>
+        <w:rPr>
+          <w:sz w:val="32"/>
+          <w:szCs w:val="32"/>
+        </w:rPr>
+        <w:t>2304392</w:t>
+      </w:r>
     </w:p>
     <w:p>
       <w:pPr>
@@ -275,26 +296,1160 @@
         </w:rPr>
       </w:pPr>
     </w:p>
-    <w:p>
-      <w:pPr>
-        <w:pStyle w:val="Heading1"/>
-        <w:rPr>
+    <w:sdt>
+      <w:sdtPr>
+        <w:id w:val="-502195345"/>
+        <w:docPartObj>
+          <w:docPartGallery w:val="Table of Contents"/>
+          <w:docPartUnique/>
+        </w:docPartObj>
+      </w:sdtPr>
+      <w:sdtEndPr>
+        <w:rPr>
+          <w:rFonts w:ascii="Times New Roman" w:eastAsiaTheme="minorHAnsi" w:hAnsi="Times New Roman" w:cstheme="minorBidi"/>
           <w:b/>
           <w:bCs/>
-        </w:rPr>
-      </w:pPr>
-      <w:r>
+          <w:color w:val="auto"/>
+          <w:sz w:val="24"/>
+          <w:szCs w:val="22"/>
+          <w:lang w:val="en-US" w:eastAsia="en-US"/>
+        </w:rPr>
+      </w:sdtEndPr>
+      <w:sdtContent>
+        <w:p>
+          <w:pPr>
+            <w:pStyle w:val="TBal"/>
+            <w:rPr>
+              <w:rFonts w:asciiTheme="majorBidi" w:hAnsiTheme="majorBidi"/>
+            </w:rPr>
+          </w:pPr>
+          <w:proofErr w:type="spellStart"/>
+          <w:r>
+            <w:rPr>
+              <w:rFonts w:asciiTheme="majorBidi" w:hAnsiTheme="majorBidi"/>
+            </w:rPr>
+            <w:t>Table</w:t>
+          </w:r>
+          <w:proofErr w:type="spellEnd"/>
+          <w:r>
+            <w:rPr>
+              <w:rFonts w:asciiTheme="majorBidi" w:hAnsiTheme="majorBidi"/>
+            </w:rPr>
+            <w:t xml:space="preserve"> of </w:t>
+          </w:r>
+          <w:proofErr w:type="spellStart"/>
+          <w:r>
+            <w:rPr>
+              <w:rFonts w:asciiTheme="majorBidi" w:hAnsiTheme="majorBidi"/>
+            </w:rPr>
+            <w:t>Contents</w:t>
+          </w:r>
+          <w:proofErr w:type="spellEnd"/>
+        </w:p>
+        <w:p>
+          <w:pPr>
+            <w:pStyle w:val="T1"/>
+            <w:tabs>
+              <w:tab w:val="right" w:leader="dot" w:pos="9350"/>
+            </w:tabs>
+            <w:rPr>
+              <w:rFonts w:asciiTheme="minorHAnsi" w:eastAsiaTheme="minorEastAsia" w:hAnsiTheme="minorHAnsi"/>
+              <w:noProof/>
+              <w:sz w:val="22"/>
+              <w:lang w:val="tr-TR" w:eastAsia="ko-KR"/>
+            </w:rPr>
+          </w:pPr>
+          <w:r>
+            <w:fldChar w:fldCharType="begin"/>
+          </w:r>
+          <w:r>
+            <w:instrText xml:space="preserve"> TOC \o "1-3" \h \z \u </w:instrText>
+          </w:r>
+          <w:r>
+            <w:fldChar w:fldCharType="separate"/>
+          </w:r>
+        </w:p>
+        <w:p>
+          <w:pPr>
+            <w:pStyle w:val="T1"/>
+            <w:tabs>
+              <w:tab w:val="right" w:leader="dot" w:pos="9350"/>
+            </w:tabs>
+            <w:rPr>
+              <w:rFonts w:asciiTheme="minorHAnsi" w:eastAsiaTheme="minorEastAsia" w:hAnsiTheme="minorHAnsi"/>
+              <w:noProof/>
+              <w:sz w:val="22"/>
+              <w:lang w:val="tr-TR" w:eastAsia="ko-KR"/>
+            </w:rPr>
+          </w:pPr>
+          <w:hyperlink w:anchor="_Toc91494515" w:history="1">
+            <w:r>
+              <w:rPr>
+                <w:rStyle w:val="Kpr"/>
+                <w:rFonts w:cstheme="majorHAnsi"/>
+                <w:b/>
+                <w:bCs/>
+                <w:noProof/>
+              </w:rPr>
+              <w:t>Introduction</w:t>
+            </w:r>
+            <w:r>
+              <w:rPr>
+                <w:noProof/>
+                <w:webHidden/>
+              </w:rPr>
+              <w:tab/>
+            </w:r>
+            <w:r>
+              <w:rPr>
+                <w:noProof/>
+                <w:webHidden/>
+              </w:rPr>
+              <w:fldChar w:fldCharType="begin"/>
+            </w:r>
+            <w:r>
+              <w:rPr>
+                <w:noProof/>
+                <w:webHidden/>
+              </w:rPr>
+              <w:instrText xml:space="preserve"> PAGEREF _Toc91494515 \h </w:instrText>
+            </w:r>
+            <w:r>
+              <w:rPr>
+                <w:noProof/>
+                <w:webHidden/>
+              </w:rPr>
+            </w:r>
+            <w:r>
+              <w:rPr>
+                <w:noProof/>
+                <w:webHidden/>
+              </w:rPr>
+              <w:fldChar w:fldCharType="separate"/>
+            </w:r>
+            <w:r>
+              <w:rPr>
+                <w:noProof/>
+                <w:webHidden/>
+              </w:rPr>
+              <w:t>3</w:t>
+            </w:r>
+            <w:r>
+              <w:rPr>
+                <w:noProof/>
+                <w:webHidden/>
+              </w:rPr>
+              <w:fldChar w:fldCharType="end"/>
+            </w:r>
+          </w:hyperlink>
+        </w:p>
+        <w:p>
+          <w:pPr>
+            <w:pStyle w:val="T1"/>
+            <w:tabs>
+              <w:tab w:val="right" w:leader="dot" w:pos="9350"/>
+            </w:tabs>
+            <w:rPr>
+              <w:rFonts w:asciiTheme="minorHAnsi" w:eastAsiaTheme="minorEastAsia" w:hAnsiTheme="minorHAnsi"/>
+              <w:noProof/>
+              <w:sz w:val="22"/>
+              <w:lang w:val="tr-TR" w:eastAsia="ko-KR"/>
+            </w:rPr>
+          </w:pPr>
+          <w:hyperlink w:anchor="_Toc91494516" w:history="1">
+            <w:r>
+              <w:rPr>
+                <w:rStyle w:val="Kpr"/>
+                <w:rFonts w:cstheme="majorHAnsi"/>
+                <w:b/>
+                <w:bCs/>
+                <w:noProof/>
+              </w:rPr>
+              <w:t>Topology Selection</w:t>
+            </w:r>
+            <w:r>
+              <w:rPr>
+                <w:noProof/>
+                <w:webHidden/>
+              </w:rPr>
+              <w:tab/>
+            </w:r>
+            <w:r>
+              <w:rPr>
+                <w:noProof/>
+                <w:webHidden/>
+              </w:rPr>
+              <w:fldChar w:fldCharType="begin"/>
+            </w:r>
+            <w:r>
+              <w:rPr>
+                <w:noProof/>
+                <w:webHidden/>
+              </w:rPr>
+              <w:instrText xml:space="preserve"> PAGEREF _Toc91494516 \h </w:instrText>
+            </w:r>
+            <w:r>
+              <w:rPr>
+                <w:noProof/>
+                <w:webHidden/>
+              </w:rPr>
+            </w:r>
+            <w:r>
+              <w:rPr>
+                <w:noProof/>
+                <w:webHidden/>
+              </w:rPr>
+              <w:fldChar w:fldCharType="separate"/>
+            </w:r>
+            <w:r>
+              <w:rPr>
+                <w:noProof/>
+                <w:webHidden/>
+              </w:rPr>
+              <w:t>3</w:t>
+            </w:r>
+            <w:r>
+              <w:rPr>
+                <w:noProof/>
+                <w:webHidden/>
+              </w:rPr>
+              <w:fldChar w:fldCharType="end"/>
+            </w:r>
+          </w:hyperlink>
+        </w:p>
+        <w:p>
+          <w:pPr>
+            <w:pStyle w:val="T1"/>
+            <w:tabs>
+              <w:tab w:val="right" w:leader="dot" w:pos="9350"/>
+            </w:tabs>
+            <w:rPr>
+              <w:rFonts w:asciiTheme="minorHAnsi" w:eastAsiaTheme="minorEastAsia" w:hAnsiTheme="minorHAnsi"/>
+              <w:noProof/>
+              <w:sz w:val="22"/>
+              <w:lang w:val="tr-TR" w:eastAsia="ko-KR"/>
+            </w:rPr>
+          </w:pPr>
+          <w:hyperlink w:anchor="_Toc91494517" w:history="1">
+            <w:r>
+              <w:rPr>
+                <w:rStyle w:val="Kpr"/>
+                <w:b/>
+                <w:bCs/>
+                <w:noProof/>
+              </w:rPr>
+              <w:t>Analytical Calculations</w:t>
+            </w:r>
+            <w:r>
+              <w:rPr>
+                <w:noProof/>
+                <w:webHidden/>
+              </w:rPr>
+              <w:tab/>
+            </w:r>
+            <w:r>
+              <w:rPr>
+                <w:noProof/>
+                <w:webHidden/>
+              </w:rPr>
+              <w:fldChar w:fldCharType="begin"/>
+            </w:r>
+            <w:r>
+              <w:rPr>
+                <w:noProof/>
+                <w:webHidden/>
+              </w:rPr>
+              <w:instrText xml:space="preserve"> PAGEREF _Toc91494517 \h </w:instrText>
+            </w:r>
+            <w:r>
+              <w:rPr>
+                <w:noProof/>
+                <w:webHidden/>
+              </w:rPr>
+            </w:r>
+            <w:r>
+              <w:rPr>
+                <w:noProof/>
+                <w:webHidden/>
+              </w:rPr>
+              <w:fldChar w:fldCharType="separate"/>
+            </w:r>
+            <w:r>
+              <w:rPr>
+                <w:noProof/>
+                <w:webHidden/>
+              </w:rPr>
+              <w:t>4</w:t>
+            </w:r>
+            <w:r>
+              <w:rPr>
+                <w:noProof/>
+                <w:webHidden/>
+              </w:rPr>
+              <w:fldChar w:fldCharType="end"/>
+            </w:r>
+          </w:hyperlink>
+        </w:p>
+        <w:p>
+          <w:pPr>
+            <w:pStyle w:val="T1"/>
+            <w:tabs>
+              <w:tab w:val="right" w:leader="dot" w:pos="9350"/>
+            </w:tabs>
+            <w:rPr>
+              <w:rFonts w:asciiTheme="minorHAnsi" w:eastAsiaTheme="minorEastAsia" w:hAnsiTheme="minorHAnsi"/>
+              <w:noProof/>
+              <w:sz w:val="22"/>
+              <w:lang w:val="tr-TR" w:eastAsia="ko-KR"/>
+            </w:rPr>
+          </w:pPr>
+          <w:hyperlink w:anchor="_Toc91494518" w:history="1">
+            <w:r>
+              <w:rPr>
+                <w:rStyle w:val="Kpr"/>
+                <w:b/>
+                <w:bCs/>
+                <w:noProof/>
+              </w:rPr>
+              <w:t>Thermal Calculations</w:t>
+            </w:r>
+            <w:r>
+              <w:rPr>
+                <w:noProof/>
+                <w:webHidden/>
+              </w:rPr>
+              <w:tab/>
+            </w:r>
+            <w:r>
+              <w:rPr>
+                <w:noProof/>
+                <w:webHidden/>
+              </w:rPr>
+              <w:fldChar w:fldCharType="begin"/>
+            </w:r>
+            <w:r>
+              <w:rPr>
+                <w:noProof/>
+                <w:webHidden/>
+              </w:rPr>
+              <w:instrText xml:space="preserve"> PAGEREF _Toc91494518 \h </w:instrText>
+            </w:r>
+            <w:r>
+              <w:rPr>
+                <w:noProof/>
+                <w:webHidden/>
+              </w:rPr>
+            </w:r>
+            <w:r>
+              <w:rPr>
+                <w:noProof/>
+                <w:webHidden/>
+              </w:rPr>
+              <w:fldChar w:fldCharType="separate"/>
+            </w:r>
+            <w:r>
+              <w:rPr>
+                <w:noProof/>
+                <w:webHidden/>
+              </w:rPr>
+              <w:t>5</w:t>
+            </w:r>
+            <w:r>
+              <w:rPr>
+                <w:noProof/>
+                <w:webHidden/>
+              </w:rPr>
+              <w:fldChar w:fldCharType="end"/>
+            </w:r>
+          </w:hyperlink>
+        </w:p>
+        <w:p>
+          <w:pPr>
+            <w:pStyle w:val="T2"/>
+            <w:tabs>
+              <w:tab w:val="right" w:leader="dot" w:pos="9350"/>
+            </w:tabs>
+            <w:rPr>
+              <w:rFonts w:asciiTheme="minorHAnsi" w:eastAsiaTheme="minorEastAsia" w:hAnsiTheme="minorHAnsi"/>
+              <w:noProof/>
+              <w:sz w:val="22"/>
+              <w:lang w:val="tr-TR" w:eastAsia="ko-KR"/>
+            </w:rPr>
+          </w:pPr>
+          <w:hyperlink w:anchor="_Toc91494519" w:history="1">
+            <w:r>
+              <w:rPr>
+                <w:rStyle w:val="Kpr"/>
+                <w:b/>
+                <w:bCs/>
+                <w:noProof/>
+              </w:rPr>
+              <w:t>Switching Losses and Conduction Losses:</w:t>
+            </w:r>
+            <w:r>
+              <w:rPr>
+                <w:noProof/>
+                <w:webHidden/>
+              </w:rPr>
+              <w:tab/>
+            </w:r>
+            <w:r>
+              <w:rPr>
+                <w:noProof/>
+                <w:webHidden/>
+              </w:rPr>
+              <w:fldChar w:fldCharType="begin"/>
+            </w:r>
+            <w:r>
+              <w:rPr>
+                <w:noProof/>
+                <w:webHidden/>
+              </w:rPr>
+              <w:instrText xml:space="preserve"> PAGEREF _Toc91494519 \h </w:instrText>
+            </w:r>
+            <w:r>
+              <w:rPr>
+                <w:noProof/>
+                <w:webHidden/>
+              </w:rPr>
+            </w:r>
+            <w:r>
+              <w:rPr>
+                <w:noProof/>
+                <w:webHidden/>
+              </w:rPr>
+              <w:fldChar w:fldCharType="separate"/>
+            </w:r>
+            <w:r>
+              <w:rPr>
+                <w:noProof/>
+                <w:webHidden/>
+              </w:rPr>
+              <w:t>5</w:t>
+            </w:r>
+            <w:r>
+              <w:rPr>
+                <w:noProof/>
+                <w:webHidden/>
+              </w:rPr>
+              <w:fldChar w:fldCharType="end"/>
+            </w:r>
+          </w:hyperlink>
+        </w:p>
+        <w:p>
+          <w:r>
+            <w:rPr>
+              <w:b/>
+              <w:bCs/>
+            </w:rPr>
+            <w:fldChar w:fldCharType="end"/>
+          </w:r>
+        </w:p>
+      </w:sdtContent>
+    </w:sdt>
+    <w:p>
+      <w:pPr>
+        <w:spacing w:line="259" w:lineRule="auto"/>
         <w:rPr>
           <w:b/>
           <w:bCs/>
         </w:rPr>
+      </w:pPr>
+    </w:p>
+    <w:p>
+      <w:pPr>
+        <w:spacing w:line="259" w:lineRule="auto"/>
+        <w:rPr>
+          <w:b/>
+          <w:bCs/>
+        </w:rPr>
+      </w:pPr>
+      <w:r>
+        <w:rPr>
+          <w:b/>
+          <w:bCs/>
+        </w:rPr>
+        <w:br w:type="page"/>
+      </w:r>
+    </w:p>
+    <w:p>
+      <w:pPr>
+        <w:pStyle w:val="Balk1"/>
+        <w:rPr>
+          <w:rFonts w:cstheme="majorHAnsi"/>
+          <w:b/>
+          <w:bCs/>
+        </w:rPr>
+      </w:pPr>
+      <w:bookmarkStart w:id="2" w:name="_Toc91494369"/>
+      <w:bookmarkStart w:id="3" w:name="_Toc91494515"/>
+      <w:r>
+        <w:rPr>
+          <w:rFonts w:cstheme="majorHAnsi"/>
+          <w:b/>
+          <w:bCs/>
+        </w:rPr>
+        <w:lastRenderedPageBreak/>
+        <w:t>Introduction</w:t>
+      </w:r>
+      <w:bookmarkEnd w:id="2"/>
+      <w:bookmarkEnd w:id="3"/>
+    </w:p>
+    <w:p>
+      <w:pPr>
+        <w:jc w:val="both"/>
+      </w:pPr>
+      <w:r>
+        <w:tab/>
+        <w:t>In our term project we are required to build a motor driver circuitry which will run a DC motor via AC grid. In this report, the topology we have chosen and the reason behind it will be discussed. Necessary analytical calculations will be given. Simulation of the circuitry will be talked upon and component selection will be presented. Next, thermal calculations and the implementation we have done so far will be provided.</w:t>
+      </w:r>
+    </w:p>
+    <w:p>
+      <w:pPr>
+        <w:jc w:val="both"/>
+      </w:pPr>
+    </w:p>
+    <w:p>
+      <w:pPr>
+        <w:pStyle w:val="Balk1"/>
+        <w:rPr>
+          <w:rFonts w:cstheme="majorHAnsi"/>
+          <w:b/>
+          <w:bCs/>
+        </w:rPr>
+      </w:pPr>
+      <w:bookmarkStart w:id="4" w:name="_Toc91494370"/>
+      <w:bookmarkStart w:id="5" w:name="_Toc91494516"/>
+      <w:r>
+        <w:rPr>
+          <w:rFonts w:cstheme="majorHAnsi"/>
+          <w:b/>
+          <w:bCs/>
+        </w:rPr>
+        <w:t>Topology Selection</w:t>
+      </w:r>
+      <w:bookmarkEnd w:id="4"/>
+      <w:bookmarkEnd w:id="5"/>
+    </w:p>
+    <w:p>
+      <w:pPr>
+        <w:jc w:val="both"/>
+      </w:pPr>
+      <w:r>
+        <w:tab/>
+        <w:t xml:space="preserve">Specifications of the project can be found in the GitHub repository: </w:t>
+      </w:r>
+      <w:hyperlink r:id="rId7" w:history="1">
+        <w:r>
+          <w:rPr>
+            <w:rStyle w:val="Kpr"/>
+          </w:rPr>
+          <w:t>https://github.com/odtu/ee463/tree/master/Term%20Project</w:t>
+        </w:r>
+      </w:hyperlink>
+      <w:r>
+        <w:t>. For this project, basic topologies that we considered are as follows:</w:t>
+      </w:r>
+    </w:p>
+    <w:p>
+      <w:pPr>
+        <w:pStyle w:val="ListeParagraf"/>
+        <w:numPr>
+          <w:ilvl w:val="0"/>
+          <w:numId w:val="1"/>
+        </w:numPr>
+        <w:jc w:val="both"/>
+      </w:pPr>
+      <w:r>
+        <w:rPr>
+          <w:i/>
+          <w:iCs/>
+        </w:rPr>
+        <w:t>Center-tap transformer:</w:t>
+      </w:r>
+      <w:r>
+        <w:t xml:space="preserve"> This topology turned out to be way expensive compared to others (~300 TL), therefore it is automatically eliminated. Besides this, in the small scale it has only one tap at the secondary, decreasing the flexibility of the output voltage, if used as a single component.</w:t>
+      </w:r>
+    </w:p>
+    <w:p>
+      <w:pPr>
+        <w:pStyle w:val="ListeParagraf"/>
+        <w:numPr>
+          <w:ilvl w:val="0"/>
+          <w:numId w:val="1"/>
+        </w:numPr>
+        <w:jc w:val="both"/>
+      </w:pPr>
+      <w:r>
+        <w:rPr>
+          <w:i/>
+          <w:iCs/>
+        </w:rPr>
+        <w:t>Single phase full bridge diode rectifier with buck converter:</w:t>
+      </w:r>
+      <w:r>
+        <w:t xml:space="preserve"> This topology is comparably cheaper compared to others. However maximum output voltage that a </w:t>
+      </w:r>
+      <w:proofErr w:type="gramStart"/>
+      <w:r>
+        <w:t>single phase</w:t>
+      </w:r>
+      <w:proofErr w:type="gramEnd"/>
+      <w:r>
+        <w:t xml:space="preserve"> diode rectifier can provide is 207 V, when </w:t>
+      </w:r>
+      <w:proofErr w:type="spellStart"/>
+      <w:r>
+        <w:t>variac</w:t>
+      </w:r>
+      <w:proofErr w:type="spellEnd"/>
+      <w:r>
+        <w:t xml:space="preserve"> is at 100%. That means for a maximum operational output of 180 V, duty cycle (DC) of the buck converter should be around 90%, which is not desired since as DC gets closer to the edges, its output becomes instable and non-reliable.</w:t>
+      </w:r>
+    </w:p>
+    <w:p>
+      <w:pPr>
+        <w:pStyle w:val="ListeParagraf"/>
+        <w:numPr>
+          <w:ilvl w:val="0"/>
+          <w:numId w:val="1"/>
+        </w:numPr>
+        <w:jc w:val="both"/>
+      </w:pPr>
+      <w:r>
+        <w:rPr>
+          <w:i/>
+          <w:iCs/>
+        </w:rPr>
+        <w:t>Single phase thyristor rectifier:</w:t>
+      </w:r>
+      <w:r>
+        <w:t xml:space="preserve"> Similarly with the previous topology, maximum output this can provide is 207 V. For 180 V output, 30</w:t>
+      </w:r>
+      <w:r>
+        <w:rPr>
+          <w:rFonts w:cs="Times New Roman"/>
+        </w:rPr>
+        <w:t>°</w:t>
+      </w:r>
+      <w:r>
+        <w:t xml:space="preserve"> of firing angle is required, which is reasonable. However, compared to the next topology especially, two gate driver circuitry is needed, complicating the matters. Even though price-wise being comparable with the </w:t>
+      </w:r>
+      <w:proofErr w:type="gramStart"/>
+      <w:r>
+        <w:t>t</w:t>
+      </w:r>
+      <w:r>
+        <w:t>hree phase</w:t>
+      </w:r>
+      <w:proofErr w:type="gramEnd"/>
+      <w:r>
+        <w:t xml:space="preserve"> full bridge diode rectifier with buck converter</w:t>
+      </w:r>
+      <w:r>
+        <w:t>, this topology is found to be more error-prone due to this multiple gate driver requirement and hence is not chosen.</w:t>
+      </w:r>
+    </w:p>
+    <w:p>
+      <w:pPr>
+        <w:pStyle w:val="ListeParagraf"/>
+        <w:numPr>
+          <w:ilvl w:val="0"/>
+          <w:numId w:val="1"/>
+        </w:numPr>
+        <w:jc w:val="both"/>
+        <w:rPr>
+          <w:i/>
+          <w:iCs/>
+        </w:rPr>
+      </w:pPr>
+      <w:r>
+        <w:rPr>
+          <w:i/>
+          <w:iCs/>
+        </w:rPr>
+        <w:t>Three phase full bridge diode rectifier with buck converter:</w:t>
+      </w:r>
+      <w:r>
+        <w:t xml:space="preserve"> This topology is decided upon at the end, due to it being cheap and its ease of implementation. Since the motor acts like a capacitive load in addition with its series parasitic inductance, two components of the buck converter </w:t>
+      </w:r>
+      <w:proofErr w:type="gramStart"/>
+      <w:r>
+        <w:t>is</w:t>
+      </w:r>
+      <w:proofErr w:type="gramEnd"/>
+      <w:r>
+        <w:t xml:space="preserve"> not necessary, decreasing the cost even further and simplifying the circuitry. Only a gate driver is basically needed, which is fairly doable.</w:t>
+      </w:r>
+    </w:p>
+    <w:p>
+      <w:pPr>
+        <w:pStyle w:val="ListeParagraf"/>
+        <w:numPr>
+          <w:ilvl w:val="0"/>
+          <w:numId w:val="1"/>
+        </w:numPr>
+        <w:jc w:val="both"/>
+        <w:rPr>
+          <w:rFonts w:asciiTheme="majorHAnsi" w:eastAsiaTheme="majorEastAsia" w:hAnsiTheme="majorHAnsi" w:cstheme="majorBidi"/>
+          <w:b/>
+          <w:bCs/>
+          <w:color w:val="2F5496" w:themeColor="accent1" w:themeShade="BF"/>
+          <w:sz w:val="32"/>
+          <w:szCs w:val="32"/>
+        </w:rPr>
+      </w:pPr>
+      <w:r>
+        <w:rPr>
+          <w:i/>
+          <w:iCs/>
+        </w:rPr>
+        <w:t xml:space="preserve">Three phase thyristor </w:t>
+      </w:r>
+      <w:proofErr w:type="gramStart"/>
+      <w:r>
+        <w:rPr>
+          <w:i/>
+          <w:iCs/>
+        </w:rPr>
+        <w:t>rectifier</w:t>
+      </w:r>
+      <w:proofErr w:type="gramEnd"/>
+      <w:r>
+        <w:rPr>
+          <w:i/>
+          <w:iCs/>
+        </w:rPr>
+        <w:t>:</w:t>
+      </w:r>
+      <w:r>
+        <w:t xml:space="preserve"> Compared with the single phase case, cost and complexity is tripled, thus this topology is, too, eliminated.</w:t>
+      </w:r>
+    </w:p>
+    <w:p>
+      <w:pPr>
+        <w:spacing w:line="259" w:lineRule="auto"/>
+        <w:rPr>
+          <w:rFonts w:asciiTheme="majorHAnsi" w:eastAsiaTheme="majorEastAsia" w:hAnsiTheme="majorHAnsi" w:cstheme="majorBidi"/>
+          <w:b/>
+          <w:bCs/>
+          <w:color w:val="2F5496" w:themeColor="accent1" w:themeShade="BF"/>
+          <w:sz w:val="32"/>
+          <w:szCs w:val="32"/>
+        </w:rPr>
+      </w:pPr>
+      <w:r>
+        <w:rPr>
+          <w:b/>
+          <w:bCs/>
+        </w:rPr>
+        <w:br w:type="page"/>
+      </w:r>
+    </w:p>
+    <w:p>
+      <w:pPr>
+        <w:pStyle w:val="Balk1"/>
+        <w:rPr>
+          <w:b/>
+          <w:bCs/>
+        </w:rPr>
+      </w:pPr>
+      <w:bookmarkStart w:id="6" w:name="_Toc91494371"/>
+      <w:bookmarkStart w:id="7" w:name="_Toc91494517"/>
+      <w:r>
+        <w:rPr>
+          <w:b/>
+          <w:bCs/>
+        </w:rPr>
+        <w:lastRenderedPageBreak/>
+        <w:t>Analytical Calculations</w:t>
+      </w:r>
+      <w:bookmarkEnd w:id="6"/>
+      <w:bookmarkEnd w:id="7"/>
+    </w:p>
+    <w:p>
+      <w:r>
+        <w:tab/>
+        <w:t xml:space="preserve">Average output voltage of a </w:t>
+      </w:r>
+      <w:proofErr w:type="gramStart"/>
+      <w:r>
+        <w:t>three phase</w:t>
+      </w:r>
+      <w:proofErr w:type="gramEnd"/>
+      <w:r>
+        <w:t xml:space="preserve"> full bridge diode rectifier, ignoring the commutation:</w:t>
+      </w:r>
+    </w:p>
+    <w:p>
+      <w:pPr>
+        <w:jc w:val="center"/>
+        <w:rPr>
+          <w:rFonts w:eastAsiaTheme="minorEastAsia"/>
+        </w:rPr>
+      </w:pPr>
+      <m:oMathPara>
+        <m:oMath>
+          <m:sSub>
+            <m:sSubPr>
+              <m:ctrlPr>
+                <w:rPr>
+                  <w:rFonts w:ascii="Cambria Math" w:hAnsi="Cambria Math"/>
+                  <w:i/>
+                </w:rPr>
+              </m:ctrlPr>
+            </m:sSubPr>
+            <m:e>
+              <m:r>
+                <w:rPr>
+                  <w:rFonts w:ascii="Cambria Math" w:hAnsi="Cambria Math"/>
+                </w:rPr>
+                <m:t>V</m:t>
+              </m:r>
+            </m:e>
+            <m:sub>
+              <m:r>
+                <w:rPr>
+                  <w:rFonts w:ascii="Cambria Math" w:hAnsi="Cambria Math"/>
+                </w:rPr>
+                <m:t>d</m:t>
+              </m:r>
+            </m:sub>
+          </m:sSub>
+          <m:r>
+            <w:rPr>
+              <w:rFonts w:ascii="Cambria Math" w:hAnsi="Cambria Math"/>
+            </w:rPr>
+            <m:t>=</m:t>
+          </m:r>
+          <m:f>
+            <m:fPr>
+              <m:ctrlPr>
+                <w:rPr>
+                  <w:rFonts w:ascii="Cambria Math" w:hAnsi="Cambria Math"/>
+                  <w:i/>
+                </w:rPr>
+              </m:ctrlPr>
+            </m:fPr>
+            <m:num>
+              <m:r>
+                <w:rPr>
+                  <w:rFonts w:ascii="Cambria Math" w:hAnsi="Cambria Math"/>
+                </w:rPr>
+                <m:t>3</m:t>
+              </m:r>
+              <m:rad>
+                <m:radPr>
+                  <m:degHide m:val="1"/>
+                  <m:ctrlPr>
+                    <w:rPr>
+                      <w:rFonts w:ascii="Cambria Math" w:hAnsi="Cambria Math"/>
+                      <w:i/>
+                    </w:rPr>
+                  </m:ctrlPr>
+                </m:radPr>
+                <m:deg/>
+                <m:e>
+                  <m:r>
+                    <w:rPr>
+                      <w:rFonts w:ascii="Cambria Math" w:hAnsi="Cambria Math"/>
+                    </w:rPr>
+                    <m:t>2</m:t>
+                  </m:r>
+                </m:e>
+              </m:rad>
+            </m:num>
+            <m:den>
+              <m:r>
+                <w:rPr>
+                  <w:rFonts w:ascii="Cambria Math" w:hAnsi="Cambria Math"/>
+                </w:rPr>
+                <m:t>π</m:t>
+              </m:r>
+            </m:den>
+          </m:f>
+          <m:sSub>
+            <m:sSubPr>
+              <m:ctrlPr>
+                <w:rPr>
+                  <w:rFonts w:ascii="Cambria Math" w:hAnsi="Cambria Math"/>
+                  <w:i/>
+                </w:rPr>
+              </m:ctrlPr>
+            </m:sSubPr>
+            <m:e>
+              <m:r>
+                <w:rPr>
+                  <w:rFonts w:ascii="Cambria Math" w:hAnsi="Cambria Math"/>
+                </w:rPr>
+                <m:t>V</m:t>
+              </m:r>
+            </m:e>
+            <m:sub>
+              <m:r>
+                <w:rPr>
+                  <w:rFonts w:ascii="Cambria Math" w:hAnsi="Cambria Math"/>
+                </w:rPr>
+                <m:t>ll</m:t>
+              </m:r>
+            </m:sub>
+          </m:sSub>
+          <m:r>
+            <w:rPr>
+              <w:rFonts w:ascii="Cambria Math" w:hAnsi="Cambria Math"/>
+            </w:rPr>
+            <m:t>=538 V</m:t>
+          </m:r>
+        </m:oMath>
+      </m:oMathPara>
+    </w:p>
+    <w:p>
+      <w:pPr>
+        <w:rPr>
+          <w:rFonts w:eastAsiaTheme="minorEastAsia"/>
+        </w:rPr>
+      </w:pPr>
+      <w:r>
+        <w:rPr>
+          <w:rFonts w:eastAsiaTheme="minorEastAsia"/>
+        </w:rPr>
+        <w:tab/>
+        <w:t xml:space="preserve">For our purposes, reaching this high is not necessary, thus </w:t>
+      </w:r>
+      <w:proofErr w:type="spellStart"/>
+      <w:r>
+        <w:rPr>
+          <w:rFonts w:eastAsiaTheme="minorEastAsia"/>
+        </w:rPr>
+        <w:t>variac</w:t>
+      </w:r>
+      <w:proofErr w:type="spellEnd"/>
+      <w:r>
+        <w:rPr>
+          <w:rFonts w:eastAsiaTheme="minorEastAsia"/>
+        </w:rPr>
+        <w:t xml:space="preserve"> can be arranged such that DC does not go beyond 80%.</w:t>
+      </w:r>
+    </w:p>
+    <w:p>
+      <w:pPr>
+        <w:jc w:val="center"/>
+        <w:rPr>
+          <w:rFonts w:eastAsiaTheme="minorEastAsia"/>
+        </w:rPr>
+      </w:pPr>
+      <m:oMathPara>
+        <m:oMath>
+          <m:r>
+            <w:rPr>
+              <w:rFonts w:ascii="Cambria Math" w:hAnsi="Cambria Math"/>
+            </w:rPr>
+            <m:t>180 V=</m:t>
+          </m:r>
+          <m:sSub>
+            <m:sSubPr>
+              <m:ctrlPr>
+                <w:rPr>
+                  <w:rFonts w:ascii="Cambria Math" w:hAnsi="Cambria Math"/>
+                  <w:i/>
+                </w:rPr>
+              </m:ctrlPr>
+            </m:sSubPr>
+            <m:e>
+              <m:r>
+                <w:rPr>
+                  <w:rFonts w:ascii="Cambria Math" w:hAnsi="Cambria Math"/>
+                </w:rPr>
+                <m:t>V</m:t>
+              </m:r>
+            </m:e>
+            <m:sub>
+              <m:r>
+                <w:rPr>
+                  <w:rFonts w:ascii="Cambria Math" w:hAnsi="Cambria Math"/>
+                </w:rPr>
+                <m:t>d</m:t>
+              </m:r>
+            </m:sub>
+          </m:sSub>
+          <m:r>
+            <w:rPr>
+              <w:rFonts w:ascii="Cambria Math" w:hAnsi="Cambria Math"/>
+            </w:rPr>
+            <m:t>×DC=</m:t>
+          </m:r>
+          <m:sSub>
+            <m:sSubPr>
+              <m:ctrlPr>
+                <w:rPr>
+                  <w:rFonts w:ascii="Cambria Math" w:hAnsi="Cambria Math"/>
+                  <w:i/>
+                </w:rPr>
+              </m:ctrlPr>
+            </m:sSubPr>
+            <m:e>
+              <m:r>
+                <w:rPr>
+                  <w:rFonts w:ascii="Cambria Math" w:hAnsi="Cambria Math"/>
+                </w:rPr>
+                <m:t>V</m:t>
+              </m:r>
+            </m:e>
+            <m:sub>
+              <m:r>
+                <w:rPr>
+                  <w:rFonts w:ascii="Cambria Math" w:hAnsi="Cambria Math"/>
+                </w:rPr>
+                <m:t>d</m:t>
+              </m:r>
+            </m:sub>
+          </m:sSub>
+          <m:r>
+            <w:rPr>
+              <w:rFonts w:ascii="Cambria Math" w:hAnsi="Cambria Math"/>
+            </w:rPr>
+            <m:t>×0.8</m:t>
+          </m:r>
+        </m:oMath>
+      </m:oMathPara>
+    </w:p>
+    <w:p>
+      <w:pPr>
+        <w:jc w:val="center"/>
+        <w:rPr>
+          <w:rFonts w:eastAsiaTheme="minorEastAsia"/>
+        </w:rPr>
+      </w:pPr>
+      <m:oMathPara>
+        <m:oMath>
+          <m:sSub>
+            <m:sSubPr>
+              <m:ctrlPr>
+                <w:rPr>
+                  <w:rFonts w:ascii="Cambria Math" w:hAnsi="Cambria Math"/>
+                  <w:i/>
+                </w:rPr>
+              </m:ctrlPr>
+            </m:sSubPr>
+            <m:e>
+              <m:r>
+                <w:rPr>
+                  <w:rFonts w:ascii="Cambria Math" w:hAnsi="Cambria Math"/>
+                </w:rPr>
+                <m:t>V</m:t>
+              </m:r>
+            </m:e>
+            <m:sub>
+              <m:r>
+                <w:rPr>
+                  <w:rFonts w:ascii="Cambria Math" w:hAnsi="Cambria Math"/>
+                </w:rPr>
+                <m:t>d</m:t>
+              </m:r>
+            </m:sub>
+          </m:sSub>
+          <m:r>
+            <w:rPr>
+              <w:rFonts w:ascii="Cambria Math" w:hAnsi="Cambria Math"/>
+            </w:rPr>
+            <m:t>=225 V=538×x</m:t>
+          </m:r>
+        </m:oMath>
+      </m:oMathPara>
+    </w:p>
+    <w:p>
+      <w:pPr>
+        <w:jc w:val="center"/>
+        <w:rPr>
+          <w:rFonts w:eastAsiaTheme="minorEastAsia"/>
+        </w:rPr>
+      </w:pPr>
+      <m:oMathPara>
+        <m:oMath>
+          <m:r>
+            <w:rPr>
+              <w:rFonts w:ascii="Cambria Math" w:hAnsi="Cambria Math"/>
+            </w:rPr>
+            <m:t>x</m:t>
+          </m:r>
+          <m:r>
+            <w:rPr>
+              <w:rFonts w:ascii="Cambria Math" w:eastAsiaTheme="minorEastAsia" w:hAnsi="Cambria Math"/>
+            </w:rPr>
+            <m:t>=42%</m:t>
+          </m:r>
+        </m:oMath>
+      </m:oMathPara>
+    </w:p>
+    <w:p>
+      <w:pPr>
+        <w:jc w:val="both"/>
+      </w:pPr>
+      <w:r>
+        <w:rPr>
+          <w:rFonts w:eastAsiaTheme="minorEastAsia"/>
+        </w:rPr>
+        <w:tab/>
+        <w:t xml:space="preserve">In other words, by setting the </w:t>
+      </w:r>
+      <w:proofErr w:type="spellStart"/>
+      <w:r>
+        <w:rPr>
+          <w:rFonts w:eastAsiaTheme="minorEastAsia"/>
+        </w:rPr>
+        <w:t>variac</w:t>
+      </w:r>
+      <w:proofErr w:type="spellEnd"/>
+      <w:r>
+        <w:rPr>
+          <w:rFonts w:eastAsiaTheme="minorEastAsia"/>
+        </w:rPr>
+        <w:t xml:space="preserve"> around 42-50%, we can operate the buck converter below 80% DC. </w:t>
+      </w:r>
+    </w:p>
+    <w:p/>
+    <w:p>
+      <w:pPr>
+        <w:spacing w:line="259" w:lineRule="auto"/>
+        <w:rPr>
+          <w:rFonts w:asciiTheme="majorHAnsi" w:eastAsiaTheme="majorEastAsia" w:hAnsiTheme="majorHAnsi" w:cstheme="majorBidi"/>
+          <w:b/>
+          <w:bCs/>
+          <w:color w:val="2F5496" w:themeColor="accent1" w:themeShade="BF"/>
+          <w:sz w:val="32"/>
+          <w:szCs w:val="32"/>
+        </w:rPr>
+      </w:pPr>
+      <w:r>
+        <w:rPr>
+          <w:b/>
+          <w:bCs/>
+        </w:rPr>
+        <w:br w:type="page"/>
+      </w:r>
+    </w:p>
+    <w:p>
+      <w:pPr>
+        <w:pStyle w:val="Balk1"/>
+        <w:rPr>
+          <w:b/>
+          <w:bCs/>
+        </w:rPr>
+      </w:pPr>
+      <w:bookmarkStart w:id="8" w:name="_Toc91494518"/>
+      <w:r>
+        <w:rPr>
+          <w:b/>
+          <w:bCs/>
+        </w:rPr>
         <w:lastRenderedPageBreak/>
         <w:t>Thermal Calculations</w:t>
       </w:r>
-    </w:p>
-    <w:p>
-      <w:pPr>
-        <w:pStyle w:val="Heading2"/>
+      <w:bookmarkEnd w:id="8"/>
+    </w:p>
+    <w:p>
+      <w:pPr>
+        <w:pStyle w:val="Balk2"/>
         <w:rPr>
           <w:b/>
           <w:bCs/>
@@ -303,6 +1458,7 @@
       <w:r>
         <w:tab/>
       </w:r>
+      <w:bookmarkStart w:id="9" w:name="_Toc91494519"/>
       <w:r>
         <w:rPr>
           <w:b/>
@@ -310,6 +1466,7 @@
         </w:rPr>
         <w:t>Switching Losses and Conduction Losses:</w:t>
       </w:r>
+      <w:bookmarkEnd w:id="9"/>
     </w:p>
     <w:p>
       <w:r>
@@ -2513,19 +3670,7 @@
         <w:t xml:space="preserve"> </w:t>
       </w:r>
       <w:r>
-        <w:t xml:space="preserve">The IGBT used </w:t>
-      </w:r>
-      <w:r>
-        <w:t>as a switch in the buck converter</w:t>
-      </w:r>
-      <w:r>
-        <w:t xml:space="preserve"> is </w:t>
-      </w:r>
-      <w:r>
-        <w:t>IXGH24N60C4D1</w:t>
-      </w:r>
-      <w:r>
-        <w:t xml:space="preserve"> </w:t>
+        <w:t xml:space="preserve">The IGBT used as a switch in the buck converter is IXGH24N60C4D1 </w:t>
       </w:r>
       <w:r>
         <w:rPr>
@@ -2574,31 +3719,7 @@
           <w:rPr>
             <w:rFonts w:ascii="Cambria Math" w:hAnsi="Cambria Math"/>
           </w:rPr>
-          <m:t>=</m:t>
-        </m:r>
-        <m:r>
-          <w:rPr>
-            <w:rFonts w:ascii="Cambria Math" w:hAnsi="Cambria Math"/>
-          </w:rPr>
-          <m:t>0.</m:t>
-        </m:r>
-        <m:r>
-          <w:rPr>
-            <w:rFonts w:ascii="Cambria Math" w:hAnsi="Cambria Math"/>
-          </w:rPr>
-          <m:t>40 mJ @</m:t>
-        </m:r>
-        <m:r>
-          <w:rPr>
-            <w:rFonts w:ascii="Cambria Math" w:hAnsi="Cambria Math"/>
-          </w:rPr>
-          <m:t>25°C</m:t>
-        </m:r>
-        <m:r>
-          <w:rPr>
-            <w:rFonts w:ascii="Cambria Math" w:hAnsi="Cambria Math"/>
-          </w:rPr>
-          <m:t>, @</m:t>
+          <m:t>=0.40 mJ @25°C, @</m:t>
         </m:r>
         <m:sSub>
           <m:sSubPr>
@@ -2694,13 +3815,7 @@
           <w:rPr>
             <w:rFonts w:ascii="Cambria Math" w:hAnsi="Cambria Math"/>
           </w:rPr>
-          <m:t>=</m:t>
-        </m:r>
-        <m:r>
-          <w:rPr>
-            <w:rFonts w:ascii="Cambria Math" w:hAnsi="Cambria Math"/>
-          </w:rPr>
-          <m:t>10Ω</m:t>
+          <m:t>=10Ω</m:t>
         </m:r>
       </m:oMath>
       <w:r>
@@ -2739,13 +3854,7 @@
               <w:rPr>
                 <w:rFonts w:ascii="Cambria Math" w:hAnsi="Cambria Math"/>
               </w:rPr>
-              <m:t>o</m:t>
-            </m:r>
-            <m:r>
-              <w:rPr>
-                <w:rFonts w:ascii="Cambria Math" w:hAnsi="Cambria Math"/>
-              </w:rPr>
-              <m:t>ff</m:t>
+              <m:t>off</m:t>
             </m:r>
           </m:sub>
         </m:sSub>
@@ -2753,19 +3862,7 @@
           <w:rPr>
             <w:rFonts w:ascii="Cambria Math" w:hAnsi="Cambria Math"/>
           </w:rPr>
-          <m:t>=</m:t>
-        </m:r>
-        <m:r>
-          <w:rPr>
-            <w:rFonts w:ascii="Cambria Math" w:hAnsi="Cambria Math"/>
-          </w:rPr>
-          <m:t>0.30</m:t>
-        </m:r>
-        <m:r>
-          <w:rPr>
-            <w:rFonts w:ascii="Cambria Math" w:hAnsi="Cambria Math"/>
-          </w:rPr>
-          <m:t xml:space="preserve"> mJ @25°C, @</m:t>
+          <m:t>=0.30 mJ @25°C, @</m:t>
         </m:r>
         <m:sSub>
           <m:sSubPr>
@@ -2868,25 +3965,7 @@
         <w:rPr>
           <w:rFonts w:eastAsiaTheme="minorEastAsia"/>
         </w:rPr>
-        <w:t xml:space="preserve"> (</w:t>
-      </w:r>
-      <w:r>
-        <w:rPr>
-          <w:rFonts w:eastAsiaTheme="minorEastAsia"/>
-        </w:rPr>
-        <w:t>Switch o</w:t>
-      </w:r>
-      <w:r>
-        <w:rPr>
-          <w:rFonts w:eastAsiaTheme="minorEastAsia"/>
-        </w:rPr>
-        <w:t>ff</w:t>
-      </w:r>
-      <w:r>
-        <w:rPr>
-          <w:rFonts w:eastAsiaTheme="minorEastAsia"/>
-        </w:rPr>
-        <w:t xml:space="preserve"> energy of the IGBT)</w:t>
+        <w:t xml:space="preserve"> (Switch off energy of the IGBT)</w:t>
       </w:r>
     </w:p>
     <w:p>
@@ -3065,13 +4144,7 @@
           <w:rPr>
             <w:rFonts w:ascii="Cambria Math" w:eastAsiaTheme="minorEastAsia" w:hAnsi="Cambria Math"/>
           </w:rPr>
-          <m:t>=</m:t>
-        </m:r>
-        <m:r>
-          <w:rPr>
-            <w:rFonts w:ascii="Cambria Math" w:eastAsiaTheme="minorEastAsia" w:hAnsi="Cambria Math"/>
-          </w:rPr>
-          <m:t>1.95 @</m:t>
+          <m:t>=1.95 @</m:t>
         </m:r>
         <m:sSub>
           <m:sSubPr>
@@ -3489,6 +4562,127 @@
     </w:sectPr>
   </w:body>
 </w:document>
+</file>
+
+<file path=word/numbering.xml><?xml version="1.0" encoding="utf-8"?>
+<w:numbering xmlns:wpc="http://schemas.microsoft.com/office/word/2010/wordprocessingCanvas" xmlns:cx="http://schemas.microsoft.com/office/drawing/2014/chartex" xmlns:cx1="http://schemas.microsoft.com/office/drawing/2015/9/8/chartex" xmlns:cx2="http://schemas.microsoft.com/office/drawing/2015/10/21/chartex" xmlns:cx3="http://schemas.microsoft.com/office/drawing/2016/5/9/chartex" xmlns:cx4="http://schemas.microsoft.com/office/drawing/2016/5/10/chartex" xmlns:cx5="http://schemas.microsoft.com/office/drawing/2016/5/11/chartex" xmlns:cx6="http://schemas.microsoft.com/office/drawing/2016/5/12/chartex" xmlns:cx7="http://schemas.microsoft.com/office/drawing/2016/5/13/chartex" xmlns:cx8="http://schemas.microsoft.com/office/drawing/2016/5/14/chartex" xmlns:mc="http://schemas.openxmlformats.org/markup-compatibility/2006" xmlns:aink="http://schemas.microsoft.com/office/drawing/2016/ink" xmlns:am3d="http://schemas.microsoft.com/office/drawing/2017/model3d" xmlns:o="urn:schemas-microsoft-com:office:office" xmlns:r="http://schemas.openxmlformats.org/officeDocument/2006/relationships" xmlns:m="http://schemas.openxmlformats.org/officeDocument/2006/math" xmlns:v="urn:schemas-microsoft-com:vml" xmlns:wp14="http://schemas.microsoft.com/office/word/2010/wordprocessingDrawing" xmlns:wp="http://schemas.openxmlformats.org/drawingml/2006/wordprocessingDrawing" xmlns:w10="urn:schemas-microsoft-com:office:word" xmlns:w="http://schemas.openxmlformats.org/wordprocessingml/2006/main" xmlns:w14="http://schemas.microsoft.com/office/word/2010/wordml" xmlns:w15="http://schemas.microsoft.com/office/word/2012/wordml" xmlns:w16cex="http://schemas.microsoft.com/office/word/2018/wordml/cex" xmlns:w16cid="http://schemas.microsoft.com/office/word/2016/wordml/cid" xmlns:w16="http://schemas.microsoft.com/office/word/2018/wordml" xmlns:w16sdtdh="http://schemas.microsoft.com/office/word/2020/wordml/sdtdatahash" xmlns:w16se="http://schemas.microsoft.com/office/word/2015/wordml/symex" xmlns:wpg="http://schemas.microsoft.com/office/word/2010/wordprocessingGroup" xmlns:wpi="http://schemas.microsoft.com/office/word/2010/wordprocessingInk" xmlns:wne="http://schemas.microsoft.com/office/word/2006/wordml" xmlns:wps="http://schemas.microsoft.com/office/word/2010/wordprocessingShape" mc:Ignorable="w14 w15 w16se w16cid w16 w16cex w16sdtdh wp14">
+  <w:abstractNum w:abstractNumId="0" w15:restartNumberingAfterBreak="0">
+    <w:nsid w:val="2E4E2753"/>
+    <w:multiLevelType w:val="hybridMultilevel"/>
+    <w:tmpl w:val="C7D25E42"/>
+    <w:lvl w:ilvl="0" w:tplc="041F0001">
+      <w:start w:val="1"/>
+      <w:numFmt w:val="bullet"/>
+      <w:lvlText w:val=""/>
+      <w:lvlJc w:val="left"/>
+      <w:pPr>
+        <w:ind w:left="720" w:hanging="360"/>
+      </w:pPr>
+      <w:rPr>
+        <w:rFonts w:ascii="Symbol" w:hAnsi="Symbol" w:hint="default"/>
+      </w:rPr>
+    </w:lvl>
+    <w:lvl w:ilvl="1" w:tplc="041F0003" w:tentative="1">
+      <w:start w:val="1"/>
+      <w:numFmt w:val="bullet"/>
+      <w:lvlText w:val="o"/>
+      <w:lvlJc w:val="left"/>
+      <w:pPr>
+        <w:ind w:left="1440" w:hanging="360"/>
+      </w:pPr>
+      <w:rPr>
+        <w:rFonts w:ascii="Courier New" w:hAnsi="Courier New" w:cs="Courier New" w:hint="default"/>
+      </w:rPr>
+    </w:lvl>
+    <w:lvl w:ilvl="2" w:tplc="041F0005" w:tentative="1">
+      <w:start w:val="1"/>
+      <w:numFmt w:val="bullet"/>
+      <w:lvlText w:val=""/>
+      <w:lvlJc w:val="left"/>
+      <w:pPr>
+        <w:ind w:left="2160" w:hanging="360"/>
+      </w:pPr>
+      <w:rPr>
+        <w:rFonts w:ascii="Wingdings" w:hAnsi="Wingdings" w:hint="default"/>
+      </w:rPr>
+    </w:lvl>
+    <w:lvl w:ilvl="3" w:tplc="041F0001" w:tentative="1">
+      <w:start w:val="1"/>
+      <w:numFmt w:val="bullet"/>
+      <w:lvlText w:val=""/>
+      <w:lvlJc w:val="left"/>
+      <w:pPr>
+        <w:ind w:left="2880" w:hanging="360"/>
+      </w:pPr>
+      <w:rPr>
+        <w:rFonts w:ascii="Symbol" w:hAnsi="Symbol" w:hint="default"/>
+      </w:rPr>
+    </w:lvl>
+    <w:lvl w:ilvl="4" w:tplc="041F0003" w:tentative="1">
+      <w:start w:val="1"/>
+      <w:numFmt w:val="bullet"/>
+      <w:lvlText w:val="o"/>
+      <w:lvlJc w:val="left"/>
+      <w:pPr>
+        <w:ind w:left="3600" w:hanging="360"/>
+      </w:pPr>
+      <w:rPr>
+        <w:rFonts w:ascii="Courier New" w:hAnsi="Courier New" w:cs="Courier New" w:hint="default"/>
+      </w:rPr>
+    </w:lvl>
+    <w:lvl w:ilvl="5" w:tplc="041F0005" w:tentative="1">
+      <w:start w:val="1"/>
+      <w:numFmt w:val="bullet"/>
+      <w:lvlText w:val=""/>
+      <w:lvlJc w:val="left"/>
+      <w:pPr>
+        <w:ind w:left="4320" w:hanging="360"/>
+      </w:pPr>
+      <w:rPr>
+        <w:rFonts w:ascii="Wingdings" w:hAnsi="Wingdings" w:hint="default"/>
+      </w:rPr>
+    </w:lvl>
+    <w:lvl w:ilvl="6" w:tplc="041F0001" w:tentative="1">
+      <w:start w:val="1"/>
+      <w:numFmt w:val="bullet"/>
+      <w:lvlText w:val=""/>
+      <w:lvlJc w:val="left"/>
+      <w:pPr>
+        <w:ind w:left="5040" w:hanging="360"/>
+      </w:pPr>
+      <w:rPr>
+        <w:rFonts w:ascii="Symbol" w:hAnsi="Symbol" w:hint="default"/>
+      </w:rPr>
+    </w:lvl>
+    <w:lvl w:ilvl="7" w:tplc="041F0003" w:tentative="1">
+      <w:start w:val="1"/>
+      <w:numFmt w:val="bullet"/>
+      <w:lvlText w:val="o"/>
+      <w:lvlJc w:val="left"/>
+      <w:pPr>
+        <w:ind w:left="5760" w:hanging="360"/>
+      </w:pPr>
+      <w:rPr>
+        <w:rFonts w:ascii="Courier New" w:hAnsi="Courier New" w:cs="Courier New" w:hint="default"/>
+      </w:rPr>
+    </w:lvl>
+    <w:lvl w:ilvl="8" w:tplc="041F0005" w:tentative="1">
+      <w:start w:val="1"/>
+      <w:numFmt w:val="bullet"/>
+      <w:lvlText w:val=""/>
+      <w:lvlJc w:val="left"/>
+      <w:pPr>
+        <w:ind w:left="6480" w:hanging="360"/>
+      </w:pPr>
+      <w:rPr>
+        <w:rFonts w:ascii="Wingdings" w:hAnsi="Wingdings" w:hint="default"/>
+      </w:rPr>
+    </w:lvl>
+  </w:abstractNum>
+  <w:num w:numId="1">
+    <w:abstractNumId w:val="0"/>
+  </w:num>
+</w:numbering>
 </file>
 
 <file path=word/styles.xml><?xml version="1.0" encoding="utf-8"?>
@@ -3898,11 +5092,11 @@
       <w:sz w:val="24"/>
     </w:rPr>
   </w:style>
-  <w:style w:type="paragraph" w:styleId="Heading1">
+  <w:style w:type="paragraph" w:styleId="Balk1">
     <w:name w:val="heading 1"/>
     <w:basedOn w:val="Normal"/>
     <w:next w:val="Normal"/>
-    <w:link w:val="Heading1Char"/>
+    <w:link w:val="Balk1Char"/>
     <w:uiPriority w:val="9"/>
     <w:qFormat/>
     <w:rsid w:val="00463D12"/>
@@ -3919,11 +5113,11 @@
       <w:szCs w:val="32"/>
     </w:rPr>
   </w:style>
-  <w:style w:type="paragraph" w:styleId="Heading2">
+  <w:style w:type="paragraph" w:styleId="Balk2">
     <w:name w:val="heading 2"/>
     <w:basedOn w:val="Normal"/>
     <w:next w:val="Normal"/>
-    <w:link w:val="Heading2Char"/>
+    <w:link w:val="Balk2Char"/>
     <w:uiPriority w:val="9"/>
     <w:unhideWhenUsed/>
     <w:qFormat/>
@@ -3941,13 +5135,13 @@
       <w:szCs w:val="26"/>
     </w:rPr>
   </w:style>
-  <w:style w:type="character" w:default="1" w:styleId="DefaultParagraphFont">
+  <w:style w:type="character" w:default="1" w:styleId="VarsaylanParagrafYazTipi">
     <w:name w:val="Default Paragraph Font"/>
     <w:uiPriority w:val="1"/>
     <w:semiHidden/>
     <w:unhideWhenUsed/>
   </w:style>
-  <w:style w:type="table" w:default="1" w:styleId="TableNormal">
+  <w:style w:type="table" w:default="1" w:styleId="NormalTablo">
     <w:name w:val="Normal Table"/>
     <w:uiPriority w:val="99"/>
     <w:semiHidden/>
@@ -3962,16 +5156,16 @@
       </w:tblCellMar>
     </w:tblPr>
   </w:style>
-  <w:style w:type="numbering" w:default="1" w:styleId="NoList">
+  <w:style w:type="numbering" w:default="1" w:styleId="ListeYok">
     <w:name w:val="No List"/>
     <w:uiPriority w:val="99"/>
     <w:semiHidden/>
     <w:unhideWhenUsed/>
   </w:style>
-  <w:style w:type="character" w:customStyle="1" w:styleId="Heading1Char">
-    <w:name w:val="Heading 1 Char"/>
-    <w:basedOn w:val="DefaultParagraphFont"/>
-    <w:link w:val="Heading1"/>
+  <w:style w:type="character" w:customStyle="1" w:styleId="Balk1Char">
+    <w:name w:val="Başlık 1 Char"/>
+    <w:basedOn w:val="VarsaylanParagrafYazTipi"/>
+    <w:link w:val="Balk1"/>
     <w:uiPriority w:val="9"/>
     <w:rsid w:val="00463D12"/>
     <w:rPr>
@@ -3981,10 +5175,10 @@
       <w:szCs w:val="32"/>
     </w:rPr>
   </w:style>
-  <w:style w:type="character" w:customStyle="1" w:styleId="Heading2Char">
-    <w:name w:val="Heading 2 Char"/>
-    <w:basedOn w:val="DefaultParagraphFont"/>
-    <w:link w:val="Heading2"/>
+  <w:style w:type="character" w:customStyle="1" w:styleId="Balk2Char">
+    <w:name w:val="Başlık 2 Char"/>
+    <w:basedOn w:val="VarsaylanParagrafYazTipi"/>
+    <w:link w:val="Balk2"/>
     <w:uiPriority w:val="9"/>
     <w:rsid w:val="00B70324"/>
     <w:rPr>
@@ -3994,15 +5188,78 @@
       <w:szCs w:val="26"/>
     </w:rPr>
   </w:style>
-  <w:style w:type="character" w:styleId="PlaceholderText">
+  <w:style w:type="character" w:styleId="YerTutucuMetni">
     <w:name w:val="Placeholder Text"/>
-    <w:basedOn w:val="DefaultParagraphFont"/>
+    <w:basedOn w:val="VarsaylanParagrafYazTipi"/>
     <w:uiPriority w:val="99"/>
     <w:semiHidden/>
     <w:rsid w:val="00B93613"/>
     <w:rPr>
       <w:color w:val="808080"/>
     </w:rPr>
+  </w:style>
+  <w:style w:type="paragraph" w:styleId="TBal">
+    <w:name w:val="TOC Heading"/>
+    <w:basedOn w:val="Balk1"/>
+    <w:next w:val="Normal"/>
+    <w:uiPriority w:val="39"/>
+    <w:unhideWhenUsed/>
+    <w:qFormat/>
+    <w:rsid w:val="00C77295"/>
+    <w:pPr>
+      <w:spacing w:line="259" w:lineRule="auto"/>
+      <w:outlineLvl w:val="9"/>
+    </w:pPr>
+    <w:rPr>
+      <w:lang w:val="tr-TR" w:eastAsia="ko-KR"/>
+    </w:rPr>
+  </w:style>
+  <w:style w:type="paragraph" w:styleId="T1">
+    <w:name w:val="toc 1"/>
+    <w:basedOn w:val="Normal"/>
+    <w:next w:val="Normal"/>
+    <w:autoRedefine/>
+    <w:uiPriority w:val="39"/>
+    <w:unhideWhenUsed/>
+    <w:rsid w:val="00C77295"/>
+    <w:pPr>
+      <w:spacing w:after="100"/>
+    </w:pPr>
+  </w:style>
+  <w:style w:type="paragraph" w:styleId="T2">
+    <w:name w:val="toc 2"/>
+    <w:basedOn w:val="Normal"/>
+    <w:next w:val="Normal"/>
+    <w:autoRedefine/>
+    <w:uiPriority w:val="39"/>
+    <w:unhideWhenUsed/>
+    <w:rsid w:val="00C77295"/>
+    <w:pPr>
+      <w:spacing w:after="100"/>
+      <w:ind w:left="240"/>
+    </w:pPr>
+  </w:style>
+  <w:style w:type="character" w:styleId="Kpr">
+    <w:name w:val="Hyperlink"/>
+    <w:basedOn w:val="VarsaylanParagrafYazTipi"/>
+    <w:uiPriority w:val="99"/>
+    <w:unhideWhenUsed/>
+    <w:rsid w:val="00C77295"/>
+    <w:rPr>
+      <w:color w:val="0563C1" w:themeColor="hyperlink"/>
+      <w:u w:val="single"/>
+    </w:rPr>
+  </w:style>
+  <w:style w:type="paragraph" w:styleId="ListeParagraf">
+    <w:name w:val="List Paragraph"/>
+    <w:basedOn w:val="Normal"/>
+    <w:uiPriority w:val="34"/>
+    <w:qFormat/>
+    <w:rsid w:val="00C77295"/>
+    <w:pPr>
+      <w:ind w:left="720"/>
+      <w:contextualSpacing/>
+    </w:pPr>
   </w:style>
 </w:styles>
 </file>
@@ -4300,4 +5557,16 @@
     </a:ext>
   </a:extLst>
 </a:theme>
+</file>
+
+<file path=customXml/item1.xml><?xml version="1.0" encoding="utf-8"?>
+<b:Sources xmlns:b="http://schemas.openxmlformats.org/officeDocument/2006/bibliography" xmlns="http://schemas.openxmlformats.org/officeDocument/2006/bibliography" SelectedStyle="\APASixthEditionOfficeOnline.xsl" StyleName="APA" Version="6"/>
+</file>
+
+<file path=customXml/itemProps1.xml><?xml version="1.0" encoding="utf-8"?>
+<ds:datastoreItem xmlns:ds="http://schemas.openxmlformats.org/officeDocument/2006/customXml" ds:itemID="{9B4F302C-FF9E-410D-B232-9CAF1550C4A6}">
+  <ds:schemaRefs>
+    <ds:schemaRef ds:uri="http://schemas.openxmlformats.org/officeDocument/2006/bibliography"/>
+  </ds:schemaRefs>
+</ds:datastoreItem>
 </file>
</xml_diff>

<commit_message>
Implementation kismen bitti, beraber gozden gecirsek iyi olabilir
</commit_message>
<xml_diff>
--- a/SimulationReport.docx
+++ b/SimulationReport.docx
@@ -4,7 +4,7 @@
   <w:body>
     <w:p>
       <w:pPr>
-        <w:pStyle w:val="Balk1"/>
+        <w:pStyle w:val="Heading1"/>
         <w:spacing w:line="360" w:lineRule="auto"/>
         <w:jc w:val="center"/>
         <w:rPr>
@@ -16,6 +16,7 @@
         </w:rPr>
       </w:pPr>
       <w:bookmarkStart w:id="0" w:name="_Toc91494513"/>
+      <w:bookmarkStart w:id="1" w:name="_Toc91525592"/>
       <w:r>
         <w:rPr>
           <w:rFonts w:ascii="Times New Roman" w:hAnsi="Times New Roman" w:cs="Times New Roman"/>
@@ -27,6 +28,7 @@
         <w:t>EE463 STATIC POWER CONVERSION-I</w:t>
       </w:r>
       <w:bookmarkEnd w:id="0"/>
+      <w:bookmarkEnd w:id="1"/>
       <w:r>
         <w:rPr>
           <w:rFonts w:ascii="Times New Roman" w:hAnsi="Times New Roman" w:cs="Times New Roman"/>
@@ -40,7 +42,7 @@
     </w:p>
     <w:p>
       <w:pPr>
-        <w:pStyle w:val="Balk1"/>
+        <w:pStyle w:val="Heading1"/>
         <w:spacing w:line="360" w:lineRule="auto"/>
         <w:jc w:val="center"/>
         <w:rPr>
@@ -51,7 +53,8 @@
           <w:szCs w:val="56"/>
         </w:rPr>
       </w:pPr>
-      <w:bookmarkStart w:id="1" w:name="_Toc91494514"/>
+      <w:bookmarkStart w:id="2" w:name="_Toc91494514"/>
+      <w:bookmarkStart w:id="3" w:name="_Toc91525593"/>
       <w:r>
         <w:rPr>
           <w:rFonts w:ascii="Times New Roman" w:hAnsi="Times New Roman" w:cs="Times New Roman"/>
@@ -62,7 +65,8 @@
         </w:rPr>
         <w:t>TERM PROJECT SIMULATION REPORT</w:t>
       </w:r>
-      <w:bookmarkEnd w:id="1"/>
+      <w:bookmarkEnd w:id="2"/>
+      <w:bookmarkEnd w:id="3"/>
     </w:p>
     <w:p>
       <w:pPr>
@@ -189,37 +193,12 @@
           <w:szCs w:val="32"/>
         </w:rPr>
       </w:pPr>
-      <w:proofErr w:type="spellStart"/>
       <w:r>
         <w:rPr>
           <w:sz w:val="32"/>
           <w:szCs w:val="32"/>
         </w:rPr>
-        <w:t>Muhammet</w:t>
-      </w:r>
-      <w:proofErr w:type="spellEnd"/>
-      <w:r>
-        <w:rPr>
-          <w:sz w:val="32"/>
-          <w:szCs w:val="32"/>
-        </w:rPr>
-        <w:t xml:space="preserve"> </w:t>
-      </w:r>
-      <w:proofErr w:type="spellStart"/>
-      <w:r>
-        <w:rPr>
-          <w:sz w:val="32"/>
-          <w:szCs w:val="32"/>
-        </w:rPr>
-        <w:t>Samet</w:t>
-      </w:r>
-      <w:proofErr w:type="spellEnd"/>
-      <w:r>
-        <w:rPr>
-          <w:sz w:val="32"/>
-          <w:szCs w:val="32"/>
-        </w:rPr>
-        <w:t xml:space="preserve"> Yakut</w:t>
+        <w:t>Muhammet Samet Yakut</w:t>
       </w:r>
       <w:r>
         <w:rPr>
@@ -246,17 +225,8 @@
           <w:sz w:val="32"/>
           <w:szCs w:val="32"/>
         </w:rPr>
-        <w:t xml:space="preserve">Berna </w:t>
-      </w:r>
-      <w:proofErr w:type="spellStart"/>
-      <w:r>
-        <w:rPr>
-          <w:sz w:val="32"/>
-          <w:szCs w:val="32"/>
-        </w:rPr>
-        <w:t>Corak</w:t>
-      </w:r>
-      <w:proofErr w:type="spellEnd"/>
+        <w:t>Berna Corak</w:t>
+      </w:r>
       <w:r>
         <w:rPr>
           <w:sz w:val="32"/>
@@ -298,6 +268,13 @@
     </w:p>
     <w:sdt>
       <w:sdtPr>
+        <w:rPr>
+          <w:rFonts w:ascii="Times New Roman" w:eastAsiaTheme="minorHAnsi" w:hAnsi="Times New Roman" w:cstheme="minorBidi"/>
+          <w:color w:val="auto"/>
+          <w:sz w:val="24"/>
+          <w:szCs w:val="22"/>
+          <w:lang w:val="en-US" w:eastAsia="en-US"/>
+        </w:rPr>
         <w:id w:val="-502195345"/>
         <w:docPartObj>
           <w:docPartGallery w:val="Table of Contents"/>
@@ -306,49 +283,28 @@
       </w:sdtPr>
       <w:sdtEndPr>
         <w:rPr>
-          <w:rFonts w:ascii="Times New Roman" w:eastAsiaTheme="minorHAnsi" w:hAnsi="Times New Roman" w:cstheme="minorBidi"/>
           <w:b/>
           <w:bCs/>
-          <w:color w:val="auto"/>
-          <w:sz w:val="24"/>
-          <w:szCs w:val="22"/>
-          <w:lang w:val="en-US" w:eastAsia="en-US"/>
         </w:rPr>
       </w:sdtEndPr>
       <w:sdtContent>
         <w:p>
           <w:pPr>
-            <w:pStyle w:val="TBal"/>
+            <w:pStyle w:val="TOCHeading"/>
             <w:rPr>
               <w:rFonts w:asciiTheme="majorBidi" w:hAnsiTheme="majorBidi"/>
             </w:rPr>
           </w:pPr>
-          <w:proofErr w:type="spellStart"/>
           <w:r>
             <w:rPr>
               <w:rFonts w:asciiTheme="majorBidi" w:hAnsiTheme="majorBidi"/>
             </w:rPr>
-            <w:t>Table</w:t>
+            <w:t>Table of Contents</w:t>
           </w:r>
-          <w:proofErr w:type="spellEnd"/>
-          <w:r>
-            <w:rPr>
-              <w:rFonts w:asciiTheme="majorBidi" w:hAnsiTheme="majorBidi"/>
-            </w:rPr>
-            <w:t xml:space="preserve"> of </w:t>
-          </w:r>
-          <w:proofErr w:type="spellStart"/>
-          <w:r>
-            <w:rPr>
-              <w:rFonts w:asciiTheme="majorBidi" w:hAnsiTheme="majorBidi"/>
-            </w:rPr>
-            <w:t>Contents</w:t>
-          </w:r>
-          <w:proofErr w:type="spellEnd"/>
         </w:p>
         <w:p>
           <w:pPr>
-            <w:pStyle w:val="T1"/>
+            <w:pStyle w:val="TOC1"/>
             <w:tabs>
               <w:tab w:val="right" w:leader="dot" w:pos="9350"/>
             </w:tabs>
@@ -356,7 +312,6 @@
               <w:rFonts w:asciiTheme="minorHAnsi" w:eastAsiaTheme="minorEastAsia" w:hAnsiTheme="minorHAnsi"/>
               <w:noProof/>
               <w:sz w:val="22"/>
-              <w:lang w:val="tr-TR" w:eastAsia="ko-KR"/>
             </w:rPr>
           </w:pPr>
           <w:r>
@@ -368,10 +323,70 @@
           <w:r>
             <w:fldChar w:fldCharType="separate"/>
           </w:r>
+          <w:hyperlink w:anchor="_Toc91525592" w:history="1">
+            <w:r>
+              <w:rPr>
+                <w:rStyle w:val="Hyperlink"/>
+                <w:rFonts w:cs="Times New Roman"/>
+                <w:b/>
+                <w:bCs/>
+                <w:noProof/>
+              </w:rPr>
+              <w:t>EE463 STATIC POWER CONVERSION-I</w:t>
+            </w:r>
+            <w:r>
+              <w:rPr>
+                <w:noProof/>
+                <w:webHidden/>
+              </w:rPr>
+              <w:tab/>
+            </w:r>
+            <w:r>
+              <w:rPr>
+                <w:noProof/>
+                <w:webHidden/>
+              </w:rPr>
+              <w:fldChar w:fldCharType="begin"/>
+            </w:r>
+            <w:r>
+              <w:rPr>
+                <w:noProof/>
+                <w:webHidden/>
+              </w:rPr>
+              <w:instrText xml:space="preserve"> PAGEREF _Toc91525592 \h </w:instrText>
+            </w:r>
+            <w:r>
+              <w:rPr>
+                <w:noProof/>
+                <w:webHidden/>
+              </w:rPr>
+            </w:r>
+            <w:r>
+              <w:rPr>
+                <w:noProof/>
+                <w:webHidden/>
+              </w:rPr>
+              <w:fldChar w:fldCharType="separate"/>
+            </w:r>
+            <w:r>
+              <w:rPr>
+                <w:noProof/>
+                <w:webHidden/>
+              </w:rPr>
+              <w:t>1</w:t>
+            </w:r>
+            <w:r>
+              <w:rPr>
+                <w:noProof/>
+                <w:webHidden/>
+              </w:rPr>
+              <w:fldChar w:fldCharType="end"/>
+            </w:r>
+          </w:hyperlink>
         </w:p>
         <w:p>
           <w:pPr>
-            <w:pStyle w:val="T1"/>
+            <w:pStyle w:val="TOC1"/>
             <w:tabs>
               <w:tab w:val="right" w:leader="dot" w:pos="9350"/>
             </w:tabs>
@@ -379,19 +394,18 @@
               <w:rFonts w:asciiTheme="minorHAnsi" w:eastAsiaTheme="minorEastAsia" w:hAnsiTheme="minorHAnsi"/>
               <w:noProof/>
               <w:sz w:val="22"/>
-              <w:lang w:val="tr-TR" w:eastAsia="ko-KR"/>
             </w:rPr>
           </w:pPr>
-          <w:hyperlink w:anchor="_Toc91494515" w:history="1">
-            <w:r>
-              <w:rPr>
-                <w:rStyle w:val="Kpr"/>
-                <w:rFonts w:cstheme="majorHAnsi"/>
+          <w:hyperlink w:anchor="_Toc91525593" w:history="1">
+            <w:r>
+              <w:rPr>
+                <w:rStyle w:val="Hyperlink"/>
+                <w:rFonts w:cs="Times New Roman"/>
                 <w:b/>
                 <w:bCs/>
                 <w:noProof/>
               </w:rPr>
-              <w:t>Introduction</w:t>
+              <w:t>TERM PROJECT SIMULATION REPORT</w:t>
             </w:r>
             <w:r>
               <w:rPr>
@@ -412,7 +426,7 @@
                 <w:noProof/>
                 <w:webHidden/>
               </w:rPr>
-              <w:instrText xml:space="preserve"> PAGEREF _Toc91494515 \h </w:instrText>
+              <w:instrText xml:space="preserve"> PAGEREF _Toc91525593 \h </w:instrText>
             </w:r>
             <w:r>
               <w:rPr>
@@ -432,7 +446,7 @@
                 <w:noProof/>
                 <w:webHidden/>
               </w:rPr>
-              <w:t>3</w:t>
+              <w:t>1</w:t>
             </w:r>
             <w:r>
               <w:rPr>
@@ -445,7 +459,7 @@
         </w:p>
         <w:p>
           <w:pPr>
-            <w:pStyle w:val="T1"/>
+            <w:pStyle w:val="TOC1"/>
             <w:tabs>
               <w:tab w:val="right" w:leader="dot" w:pos="9350"/>
             </w:tabs>
@@ -453,19 +467,18 @@
               <w:rFonts w:asciiTheme="minorHAnsi" w:eastAsiaTheme="minorEastAsia" w:hAnsiTheme="minorHAnsi"/>
               <w:noProof/>
               <w:sz w:val="22"/>
-              <w:lang w:val="tr-TR" w:eastAsia="ko-KR"/>
             </w:rPr>
           </w:pPr>
-          <w:hyperlink w:anchor="_Toc91494516" w:history="1">
-            <w:r>
-              <w:rPr>
-                <w:rStyle w:val="Kpr"/>
+          <w:hyperlink w:anchor="_Toc91525594" w:history="1">
+            <w:r>
+              <w:rPr>
+                <w:rStyle w:val="Hyperlink"/>
                 <w:rFonts w:cstheme="majorHAnsi"/>
                 <w:b/>
                 <w:bCs/>
                 <w:noProof/>
               </w:rPr>
-              <w:t>Topology Selection</w:t>
+              <w:t>Introduction</w:t>
             </w:r>
             <w:r>
               <w:rPr>
@@ -486,7 +499,7 @@
                 <w:noProof/>
                 <w:webHidden/>
               </w:rPr>
-              <w:instrText xml:space="preserve"> PAGEREF _Toc91494516 \h </w:instrText>
+              <w:instrText xml:space="preserve"> PAGEREF _Toc91525594 \h </w:instrText>
             </w:r>
             <w:r>
               <w:rPr>
@@ -519,7 +532,7 @@
         </w:p>
         <w:p>
           <w:pPr>
-            <w:pStyle w:val="T1"/>
+            <w:pStyle w:val="TOC1"/>
             <w:tabs>
               <w:tab w:val="right" w:leader="dot" w:pos="9350"/>
             </w:tabs>
@@ -527,18 +540,18 @@
               <w:rFonts w:asciiTheme="minorHAnsi" w:eastAsiaTheme="minorEastAsia" w:hAnsiTheme="minorHAnsi"/>
               <w:noProof/>
               <w:sz w:val="22"/>
-              <w:lang w:val="tr-TR" w:eastAsia="ko-KR"/>
             </w:rPr>
           </w:pPr>
-          <w:hyperlink w:anchor="_Toc91494517" w:history="1">
-            <w:r>
-              <w:rPr>
-                <w:rStyle w:val="Kpr"/>
+          <w:hyperlink w:anchor="_Toc91525595" w:history="1">
+            <w:r>
+              <w:rPr>
+                <w:rStyle w:val="Hyperlink"/>
+                <w:rFonts w:cstheme="majorHAnsi"/>
                 <w:b/>
                 <w:bCs/>
                 <w:noProof/>
               </w:rPr>
-              <w:t>Analytical Calculations</w:t>
+              <w:t>Topology Selection</w:t>
             </w:r>
             <w:r>
               <w:rPr>
@@ -559,7 +572,7 @@
                 <w:noProof/>
                 <w:webHidden/>
               </w:rPr>
-              <w:instrText xml:space="preserve"> PAGEREF _Toc91494517 \h </w:instrText>
+              <w:instrText xml:space="preserve"> PAGEREF _Toc91525595 \h </w:instrText>
             </w:r>
             <w:r>
               <w:rPr>
@@ -579,7 +592,7 @@
                 <w:noProof/>
                 <w:webHidden/>
               </w:rPr>
-              <w:t>4</w:t>
+              <w:t>3</w:t>
             </w:r>
             <w:r>
               <w:rPr>
@@ -592,7 +605,7 @@
         </w:p>
         <w:p>
           <w:pPr>
-            <w:pStyle w:val="T1"/>
+            <w:pStyle w:val="TOC1"/>
             <w:tabs>
               <w:tab w:val="right" w:leader="dot" w:pos="9350"/>
             </w:tabs>
@@ -600,18 +613,17 @@
               <w:rFonts w:asciiTheme="minorHAnsi" w:eastAsiaTheme="minorEastAsia" w:hAnsiTheme="minorHAnsi"/>
               <w:noProof/>
               <w:sz w:val="22"/>
-              <w:lang w:val="tr-TR" w:eastAsia="ko-KR"/>
             </w:rPr>
           </w:pPr>
-          <w:hyperlink w:anchor="_Toc91494518" w:history="1">
-            <w:r>
-              <w:rPr>
-                <w:rStyle w:val="Kpr"/>
+          <w:hyperlink w:anchor="_Toc91525596" w:history="1">
+            <w:r>
+              <w:rPr>
+                <w:rStyle w:val="Hyperlink"/>
                 <w:b/>
                 <w:bCs/>
                 <w:noProof/>
               </w:rPr>
-              <w:t>Thermal Calculations</w:t>
+              <w:t>Analytical Calculations</w:t>
             </w:r>
             <w:r>
               <w:rPr>
@@ -632,7 +644,7 @@
                 <w:noProof/>
                 <w:webHidden/>
               </w:rPr>
-              <w:instrText xml:space="preserve"> PAGEREF _Toc91494518 \h </w:instrText>
+              <w:instrText xml:space="preserve"> PAGEREF _Toc91525596 \h </w:instrText>
             </w:r>
             <w:r>
               <w:rPr>
@@ -652,7 +664,7 @@
                 <w:noProof/>
                 <w:webHidden/>
               </w:rPr>
-              <w:t>5</w:t>
+              <w:t>4</w:t>
             </w:r>
             <w:r>
               <w:rPr>
@@ -665,7 +677,7 @@
         </w:p>
         <w:p>
           <w:pPr>
-            <w:pStyle w:val="T2"/>
+            <w:pStyle w:val="TOC1"/>
             <w:tabs>
               <w:tab w:val="right" w:leader="dot" w:pos="9350"/>
             </w:tabs>
@@ -673,17 +685,88 @@
               <w:rFonts w:asciiTheme="minorHAnsi" w:eastAsiaTheme="minorEastAsia" w:hAnsiTheme="minorHAnsi"/>
               <w:noProof/>
               <w:sz w:val="22"/>
-              <w:lang w:val="tr-TR" w:eastAsia="ko-KR"/>
             </w:rPr>
           </w:pPr>
-          <w:hyperlink w:anchor="_Toc91494519" w:history="1">
-            <w:r>
-              <w:rPr>
-                <w:rStyle w:val="Kpr"/>
+          <w:hyperlink w:anchor="_Toc91525597" w:history="1">
+            <w:r>
+              <w:rPr>
+                <w:rStyle w:val="Hyperlink"/>
                 <w:b/>
                 <w:bCs/>
                 <w:noProof/>
               </w:rPr>
+              <w:t>Thermal Calculations</w:t>
+            </w:r>
+            <w:r>
+              <w:rPr>
+                <w:noProof/>
+                <w:webHidden/>
+              </w:rPr>
+              <w:tab/>
+            </w:r>
+            <w:r>
+              <w:rPr>
+                <w:noProof/>
+                <w:webHidden/>
+              </w:rPr>
+              <w:fldChar w:fldCharType="begin"/>
+            </w:r>
+            <w:r>
+              <w:rPr>
+                <w:noProof/>
+                <w:webHidden/>
+              </w:rPr>
+              <w:instrText xml:space="preserve"> PAGEREF _Toc91525597 \h </w:instrText>
+            </w:r>
+            <w:r>
+              <w:rPr>
+                <w:noProof/>
+                <w:webHidden/>
+              </w:rPr>
+            </w:r>
+            <w:r>
+              <w:rPr>
+                <w:noProof/>
+                <w:webHidden/>
+              </w:rPr>
+              <w:fldChar w:fldCharType="separate"/>
+            </w:r>
+            <w:r>
+              <w:rPr>
+                <w:noProof/>
+                <w:webHidden/>
+              </w:rPr>
+              <w:t>5</w:t>
+            </w:r>
+            <w:r>
+              <w:rPr>
+                <w:noProof/>
+                <w:webHidden/>
+              </w:rPr>
+              <w:fldChar w:fldCharType="end"/>
+            </w:r>
+          </w:hyperlink>
+        </w:p>
+        <w:p>
+          <w:pPr>
+            <w:pStyle w:val="TOC2"/>
+            <w:tabs>
+              <w:tab w:val="right" w:leader="dot" w:pos="9350"/>
+            </w:tabs>
+            <w:rPr>
+              <w:rFonts w:asciiTheme="minorHAnsi" w:eastAsiaTheme="minorEastAsia" w:hAnsiTheme="minorHAnsi"/>
+              <w:noProof/>
+              <w:sz w:val="22"/>
+            </w:rPr>
+          </w:pPr>
+          <w:hyperlink w:anchor="_Toc91525598" w:history="1">
+            <w:r>
+              <w:rPr>
+                <w:rStyle w:val="Hyperlink"/>
+                <w:b/>
+                <w:bCs/>
+                <w:noProof/>
+              </w:rPr>
               <w:t>Switching Losses and Conduction Losses:</w:t>
             </w:r>
             <w:r>
@@ -705,7 +788,7 @@
                 <w:noProof/>
                 <w:webHidden/>
               </w:rPr>
-              <w:instrText xml:space="preserve"> PAGEREF _Toc91494519 \h </w:instrText>
+              <w:instrText xml:space="preserve"> PAGEREF _Toc91525598 \h </w:instrText>
             </w:r>
             <w:r>
               <w:rPr>
@@ -726,6 +809,78 @@
                 <w:webHidden/>
               </w:rPr>
               <w:t>5</w:t>
+            </w:r>
+            <w:r>
+              <w:rPr>
+                <w:noProof/>
+                <w:webHidden/>
+              </w:rPr>
+              <w:fldChar w:fldCharType="end"/>
+            </w:r>
+          </w:hyperlink>
+        </w:p>
+        <w:p>
+          <w:pPr>
+            <w:pStyle w:val="TOC2"/>
+            <w:tabs>
+              <w:tab w:val="right" w:leader="dot" w:pos="9350"/>
+            </w:tabs>
+            <w:rPr>
+              <w:rFonts w:asciiTheme="minorHAnsi" w:eastAsiaTheme="minorEastAsia" w:hAnsiTheme="minorHAnsi"/>
+              <w:noProof/>
+              <w:sz w:val="22"/>
+            </w:rPr>
+          </w:pPr>
+          <w:hyperlink w:anchor="_Toc91525599" w:history="1">
+            <w:r>
+              <w:rPr>
+                <w:rStyle w:val="Hyperlink"/>
+                <w:b/>
+                <w:bCs/>
+                <w:noProof/>
+              </w:rPr>
+              <w:t>Capacitor and Inductor Losses:</w:t>
+            </w:r>
+            <w:r>
+              <w:rPr>
+                <w:noProof/>
+                <w:webHidden/>
+              </w:rPr>
+              <w:tab/>
+            </w:r>
+            <w:r>
+              <w:rPr>
+                <w:noProof/>
+                <w:webHidden/>
+              </w:rPr>
+              <w:fldChar w:fldCharType="begin"/>
+            </w:r>
+            <w:r>
+              <w:rPr>
+                <w:noProof/>
+                <w:webHidden/>
+              </w:rPr>
+              <w:instrText xml:space="preserve"> PAGEREF _Toc91525599 \h </w:instrText>
+            </w:r>
+            <w:r>
+              <w:rPr>
+                <w:noProof/>
+                <w:webHidden/>
+              </w:rPr>
+            </w:r>
+            <w:r>
+              <w:rPr>
+                <w:noProof/>
+                <w:webHidden/>
+              </w:rPr>
+              <w:fldChar w:fldCharType="separate"/>
+            </w:r>
+            <w:r>
+              <w:rPr>
+                <w:noProof/>
+                <w:webHidden/>
+              </w:rPr>
+              <w:t>6</w:t>
             </w:r>
             <w:r>
               <w:rPr>
@@ -774,15 +929,15 @@
     </w:p>
     <w:p>
       <w:pPr>
-        <w:pStyle w:val="Balk1"/>
+        <w:pStyle w:val="Heading1"/>
         <w:rPr>
           <w:rFonts w:cstheme="majorHAnsi"/>
           <w:b/>
           <w:bCs/>
         </w:rPr>
       </w:pPr>
-      <w:bookmarkStart w:id="2" w:name="_Toc91494369"/>
-      <w:bookmarkStart w:id="3" w:name="_Toc91494515"/>
+      <w:bookmarkStart w:id="4" w:name="_Toc91494369"/>
+      <w:bookmarkStart w:id="5" w:name="_Toc91525594"/>
       <w:r>
         <w:rPr>
           <w:rFonts w:cstheme="majorHAnsi"/>
@@ -792,8 +947,8 @@
         <w:lastRenderedPageBreak/>
         <w:t>Introduction</w:t>
       </w:r>
-      <w:bookmarkEnd w:id="2"/>
-      <w:bookmarkEnd w:id="3"/>
+      <w:bookmarkEnd w:id="4"/>
+      <w:bookmarkEnd w:id="5"/>
     </w:p>
     <w:p>
       <w:pPr>
@@ -811,15 +966,15 @@
     </w:p>
     <w:p>
       <w:pPr>
-        <w:pStyle w:val="Balk1"/>
+        <w:pStyle w:val="Heading1"/>
         <w:rPr>
           <w:rFonts w:cstheme="majorHAnsi"/>
           <w:b/>
           <w:bCs/>
         </w:rPr>
       </w:pPr>
-      <w:bookmarkStart w:id="4" w:name="_Toc91494370"/>
-      <w:bookmarkStart w:id="5" w:name="_Toc91494516"/>
+      <w:bookmarkStart w:id="6" w:name="_Toc91494370"/>
+      <w:bookmarkStart w:id="7" w:name="_Toc91525595"/>
       <w:r>
         <w:rPr>
           <w:rFonts w:cstheme="majorHAnsi"/>
@@ -828,8 +983,8 @@
         </w:rPr>
         <w:t>Topology Selection</w:t>
       </w:r>
-      <w:bookmarkEnd w:id="4"/>
-      <w:bookmarkEnd w:id="5"/>
+      <w:bookmarkEnd w:id="6"/>
+      <w:bookmarkEnd w:id="7"/>
     </w:p>
     <w:p>
       <w:pPr>
@@ -842,7 +997,7 @@
       <w:hyperlink r:id="rId7" w:history="1">
         <w:r>
           <w:rPr>
-            <w:rStyle w:val="Kpr"/>
+            <w:rStyle w:val="Hyperlink"/>
           </w:rPr>
           <w:t>https://github.com/odtu/ee463/tree/master/Term%20Project</w:t>
         </w:r>
@@ -853,7 +1008,7 @@
     </w:p>
     <w:p>
       <w:pPr>
-        <w:pStyle w:val="ListeParagraf"/>
+        <w:pStyle w:val="ListParagraph"/>
         <w:numPr>
           <w:ilvl w:val="0"/>
           <w:numId w:val="1"/>
@@ -873,7 +1028,7 @@
     </w:p>
     <w:p>
       <w:pPr>
-        <w:pStyle w:val="ListeParagraf"/>
+        <w:pStyle w:val="ListParagraph"/>
         <w:numPr>
           <w:ilvl w:val="0"/>
           <w:numId w:val="1"/>
@@ -888,28 +1043,12 @@
         <w:t>Single phase full bridge diode rectifier with buck converter:</w:t>
       </w:r>
       <w:r>
-        <w:t xml:space="preserve"> This topology is comparably cheaper compared to others. However maximum output voltage that a </w:t>
-      </w:r>
-      <w:proofErr w:type="gramStart"/>
-      <w:r>
-        <w:t>single phase</w:t>
-      </w:r>
-      <w:proofErr w:type="gramEnd"/>
-      <w:r>
-        <w:t xml:space="preserve"> diode rectifier can provide is 207 V, when </w:t>
-      </w:r>
-      <w:proofErr w:type="spellStart"/>
-      <w:r>
-        <w:t>variac</w:t>
-      </w:r>
-      <w:proofErr w:type="spellEnd"/>
-      <w:r>
-        <w:t xml:space="preserve"> is at 100%. That means for a maximum operational output of 180 V, duty cycle (DC) of the buck converter should be around 90%, which is not desired since as DC gets closer to the edges, its output becomes instable and non-reliable.</w:t>
-      </w:r>
-    </w:p>
-    <w:p>
-      <w:pPr>
-        <w:pStyle w:val="ListeParagraf"/>
+        <w:t xml:space="preserve"> This topology is comparably cheaper compared to others. However maximum output voltage that a single phase diode rectifier can provide is 207 V, when variac is at 100%. That means for a maximum operational output of 180 V, duty cycle (DC) of the buck converter should be around 90%, which is not desired since as DC gets closer to the edges, its output becomes instable and non-reliable.</w:t>
+      </w:r>
+    </w:p>
+    <w:p>
+      <w:pPr>
+        <w:pStyle w:val="ListParagraph"/>
         <w:numPr>
           <w:ilvl w:val="0"/>
           <w:numId w:val="1"/>
@@ -933,18 +1072,10 @@
         <w:t>°</w:t>
       </w:r>
       <w:r>
-        <w:t xml:space="preserve"> of firing angle is required, which is reasonable. However, compared to the next topology especially, two gate driver circuitry is needed, complicating the matters. Even though price-wise being comparable with the </w:t>
-      </w:r>
-      <w:proofErr w:type="gramStart"/>
-      <w:r>
-        <w:t>t</w:t>
-      </w:r>
-      <w:r>
-        <w:t>hree phase</w:t>
-      </w:r>
-      <w:proofErr w:type="gramEnd"/>
-      <w:r>
-        <w:t xml:space="preserve"> full bridge diode rectifier with buck converter</w:t>
+        <w:t xml:space="preserve"> of firing angle is required, which is reasonable. However, compared to the next topology especially, two gate driver circuitry is needed, complicating the matters. Even though price-wise being comparable with the t</w:t>
+      </w:r>
+      <w:r>
+        <w:t>hree phase full bridge diode rectifier with buck converter</w:t>
       </w:r>
       <w:r>
         <w:t>, this topology is found to be more error-prone due to this multiple gate driver requirement and hence is not chosen.</w:t>
@@ -952,7 +1083,7 @@
     </w:p>
     <w:p>
       <w:pPr>
-        <w:pStyle w:val="ListeParagraf"/>
+        <w:pStyle w:val="ListParagraph"/>
         <w:numPr>
           <w:ilvl w:val="0"/>
           <w:numId w:val="1"/>
@@ -971,20 +1102,12 @@
         <w:t>Three phase full bridge diode rectifier with buck converter:</w:t>
       </w:r>
       <w:r>
-        <w:t xml:space="preserve"> This topology is decided upon at the end, due to it being cheap and its ease of implementation. Since the motor acts like a capacitive load in addition with its series parasitic inductance, two components of the buck converter </w:t>
-      </w:r>
-      <w:proofErr w:type="gramStart"/>
-      <w:r>
-        <w:t>is</w:t>
-      </w:r>
-      <w:proofErr w:type="gramEnd"/>
-      <w:r>
-        <w:t xml:space="preserve"> not necessary, decreasing the cost even further and simplifying the circuitry. Only a gate driver is basically needed, which is fairly doable.</w:t>
-      </w:r>
-    </w:p>
-    <w:p>
-      <w:pPr>
-        <w:pStyle w:val="ListeParagraf"/>
+        <w:t xml:space="preserve"> This topology is decided upon at the end, due to it being cheap and its ease of implementation. Since the motor acts like a capacitive load in addition with its series parasitic inductance, two components of the buck converter is not necessary, decreasing the cost even further and simplifying the circuitry. Only a gate driver is basically needed, which is fairly doable.</w:t>
+      </w:r>
+    </w:p>
+    <w:p>
+      <w:pPr>
+        <w:pStyle w:val="ListParagraph"/>
         <w:numPr>
           <w:ilvl w:val="0"/>
           <w:numId w:val="1"/>
@@ -1004,23 +1127,7 @@
           <w:i/>
           <w:iCs/>
         </w:rPr>
-        <w:t xml:space="preserve">Three phase thyristor </w:t>
-      </w:r>
-      <w:proofErr w:type="gramStart"/>
-      <w:r>
-        <w:rPr>
-          <w:i/>
-          <w:iCs/>
-        </w:rPr>
-        <w:t>rectifier</w:t>
-      </w:r>
-      <w:proofErr w:type="gramEnd"/>
-      <w:r>
-        <w:rPr>
-          <w:i/>
-          <w:iCs/>
-        </w:rPr>
-        <w:t>:</w:t>
+        <w:t>Three phase thyristor rectifier:</w:t>
       </w:r>
       <w:r>
         <w:t xml:space="preserve"> Compared with the single phase case, cost and complexity is tripled, thus this topology is, too, eliminated.</w:t>
@@ -1048,14 +1155,14 @@
     </w:p>
     <w:p>
       <w:pPr>
-        <w:pStyle w:val="Balk1"/>
+        <w:pStyle w:val="Heading1"/>
         <w:rPr>
           <w:b/>
           <w:bCs/>
         </w:rPr>
       </w:pPr>
-      <w:bookmarkStart w:id="6" w:name="_Toc91494371"/>
-      <w:bookmarkStart w:id="7" w:name="_Toc91494517"/>
+      <w:bookmarkStart w:id="8" w:name="_Toc91494371"/>
+      <w:bookmarkStart w:id="9" w:name="_Toc91525596"/>
       <w:r>
         <w:rPr>
           <w:b/>
@@ -1064,21 +1171,13 @@
         <w:lastRenderedPageBreak/>
         <w:t>Analytical Calculations</w:t>
       </w:r>
-      <w:bookmarkEnd w:id="6"/>
-      <w:bookmarkEnd w:id="7"/>
+      <w:bookmarkEnd w:id="8"/>
+      <w:bookmarkEnd w:id="9"/>
     </w:p>
     <w:p>
       <w:r>
         <w:tab/>
-        <w:t xml:space="preserve">Average output voltage of a </w:t>
-      </w:r>
-      <w:proofErr w:type="gramStart"/>
-      <w:r>
-        <w:t>three phase</w:t>
-      </w:r>
-      <w:proofErr w:type="gramEnd"/>
-      <w:r>
-        <w:t xml:space="preserve"> full bridge diode rectifier, ignoring the commutation:</w:t>
+        <w:t>Average output voltage of a three phase full bridge diode rectifier, ignoring the commutation:</w:t>
       </w:r>
     </w:p>
     <w:p>
@@ -1214,21 +1313,7 @@
           <w:rFonts w:eastAsiaTheme="minorEastAsia"/>
         </w:rPr>
         <w:tab/>
-        <w:t xml:space="preserve">For our purposes, reaching this high is not necessary, thus </w:t>
-      </w:r>
-      <w:proofErr w:type="spellStart"/>
-      <w:r>
-        <w:rPr>
-          <w:rFonts w:eastAsiaTheme="minorEastAsia"/>
-        </w:rPr>
-        <w:t>variac</w:t>
-      </w:r>
-      <w:proofErr w:type="spellEnd"/>
-      <w:r>
-        <w:rPr>
-          <w:rFonts w:eastAsiaTheme="minorEastAsia"/>
-        </w:rPr>
-        <w:t xml:space="preserve"> can be arranged such that DC does not go beyond 80%.</w:t>
+        <w:t>For our purposes, reaching this high is not necessary, thus variac can be arranged such that DC does not go beyond 80%.</w:t>
       </w:r>
     </w:p>
     <w:p>
@@ -1390,21 +1475,7 @@
           <w:rFonts w:eastAsiaTheme="minorEastAsia"/>
         </w:rPr>
         <w:tab/>
-        <w:t xml:space="preserve">In other words, by setting the </w:t>
-      </w:r>
-      <w:proofErr w:type="spellStart"/>
-      <w:r>
-        <w:rPr>
-          <w:rFonts w:eastAsiaTheme="minorEastAsia"/>
-        </w:rPr>
-        <w:t>variac</w:t>
-      </w:r>
-      <w:proofErr w:type="spellEnd"/>
-      <w:r>
-        <w:rPr>
-          <w:rFonts w:eastAsiaTheme="minorEastAsia"/>
-        </w:rPr>
-        <w:t xml:space="preserve"> around 42-50%, we can operate the buck converter below 80% DC. </w:t>
+        <w:t xml:space="preserve">In other words, by setting the variac around 42-50%, we can operate the buck converter below 80% DC. </w:t>
       </w:r>
     </w:p>
     <w:p/>
@@ -1430,13 +1501,13 @@
     </w:p>
     <w:p>
       <w:pPr>
-        <w:pStyle w:val="Balk1"/>
+        <w:pStyle w:val="Heading1"/>
         <w:rPr>
           <w:b/>
           <w:bCs/>
         </w:rPr>
       </w:pPr>
-      <w:bookmarkStart w:id="8" w:name="_Toc91494518"/>
+      <w:bookmarkStart w:id="10" w:name="_Toc91525597"/>
       <w:r>
         <w:rPr>
           <w:b/>
@@ -1445,11 +1516,11 @@
         <w:lastRenderedPageBreak/>
         <w:t>Thermal Calculations</w:t>
       </w:r>
-      <w:bookmarkEnd w:id="8"/>
-    </w:p>
-    <w:p>
-      <w:pPr>
-        <w:pStyle w:val="Balk2"/>
+      <w:bookmarkEnd w:id="10"/>
+    </w:p>
+    <w:p>
+      <w:pPr>
+        <w:pStyle w:val="Heading2"/>
         <w:rPr>
           <w:b/>
           <w:bCs/>
@@ -1458,7 +1529,7 @@
       <w:r>
         <w:tab/>
       </w:r>
-      <w:bookmarkStart w:id="9" w:name="_Toc91494519"/>
+      <w:bookmarkStart w:id="11" w:name="_Toc91525598"/>
       <w:r>
         <w:rPr>
           <w:b/>
@@ -1466,7 +1537,7 @@
         </w:rPr>
         <w:t>Switching Losses and Conduction Losses:</w:t>
       </w:r>
-      <w:bookmarkEnd w:id="9"/>
+      <w:bookmarkEnd w:id="11"/>
     </w:p>
     <w:p>
       <w:r>
@@ -2140,135 +2211,7 @@
           <w:rFonts w:eastAsiaTheme="minorEastAsia"/>
           <w:highlight w:val="yellow"/>
         </w:rPr>
-        <w:t xml:space="preserve">uck </w:t>
-      </w:r>
-      <w:proofErr w:type="spellStart"/>
-      <w:r>
-        <w:rPr>
-          <w:rFonts w:eastAsiaTheme="minorEastAsia"/>
-          <w:highlight w:val="yellow"/>
-        </w:rPr>
-        <w:t>converterin</w:t>
-      </w:r>
-      <w:proofErr w:type="spellEnd"/>
-      <w:r>
-        <w:rPr>
-          <w:rFonts w:eastAsiaTheme="minorEastAsia"/>
-          <w:highlight w:val="yellow"/>
-        </w:rPr>
-        <w:t xml:space="preserve"> duty </w:t>
-      </w:r>
-      <w:proofErr w:type="spellStart"/>
-      <w:r>
-        <w:rPr>
-          <w:rFonts w:eastAsiaTheme="minorEastAsia"/>
-          <w:highlight w:val="yellow"/>
-        </w:rPr>
-        <w:t>cycle’I</w:t>
-      </w:r>
-      <w:proofErr w:type="spellEnd"/>
-      <w:r>
-        <w:rPr>
-          <w:rFonts w:eastAsiaTheme="minorEastAsia"/>
-          <w:highlight w:val="yellow"/>
-        </w:rPr>
-        <w:t xml:space="preserve"> </w:t>
-      </w:r>
-      <w:proofErr w:type="spellStart"/>
-      <w:r>
-        <w:rPr>
-          <w:rFonts w:eastAsiaTheme="minorEastAsia"/>
-          <w:highlight w:val="yellow"/>
-        </w:rPr>
-        <w:t>edge’lere</w:t>
-      </w:r>
-      <w:proofErr w:type="spellEnd"/>
-      <w:r>
-        <w:rPr>
-          <w:rFonts w:eastAsiaTheme="minorEastAsia"/>
-          <w:highlight w:val="yellow"/>
-        </w:rPr>
-        <w:t xml:space="preserve"> </w:t>
-      </w:r>
-      <w:proofErr w:type="spellStart"/>
-      <w:r>
-        <w:rPr>
-          <w:rFonts w:eastAsiaTheme="minorEastAsia"/>
-          <w:highlight w:val="yellow"/>
-        </w:rPr>
-        <w:t>yakin</w:t>
-      </w:r>
-      <w:proofErr w:type="spellEnd"/>
-      <w:r>
-        <w:rPr>
-          <w:rFonts w:eastAsiaTheme="minorEastAsia"/>
-          <w:highlight w:val="yellow"/>
-        </w:rPr>
-        <w:t xml:space="preserve"> </w:t>
-      </w:r>
-      <w:proofErr w:type="spellStart"/>
-      <w:r>
-        <w:rPr>
-          <w:rFonts w:eastAsiaTheme="minorEastAsia"/>
-          <w:highlight w:val="yellow"/>
-        </w:rPr>
-        <w:t>olmamasi</w:t>
-      </w:r>
-      <w:proofErr w:type="spellEnd"/>
-      <w:r>
-        <w:rPr>
-          <w:rFonts w:eastAsiaTheme="minorEastAsia"/>
-          <w:highlight w:val="yellow"/>
-        </w:rPr>
-        <w:t xml:space="preserve"> </w:t>
-      </w:r>
-      <w:proofErr w:type="spellStart"/>
-      <w:r>
-        <w:rPr>
-          <w:rFonts w:eastAsiaTheme="minorEastAsia"/>
-          <w:highlight w:val="yellow"/>
-        </w:rPr>
-        <w:t>icin</w:t>
-      </w:r>
-      <w:proofErr w:type="spellEnd"/>
-      <w:r>
-        <w:rPr>
-          <w:rFonts w:eastAsiaTheme="minorEastAsia"/>
-          <w:highlight w:val="yellow"/>
-        </w:rPr>
-        <w:t xml:space="preserve"> line-line voltage </w:t>
-      </w:r>
-      <w:proofErr w:type="spellStart"/>
-      <w:r>
-        <w:rPr>
-          <w:rFonts w:eastAsiaTheme="minorEastAsia"/>
-          <w:highlight w:val="yellow"/>
-        </w:rPr>
-        <w:t>boyle</w:t>
-      </w:r>
-      <w:proofErr w:type="spellEnd"/>
-      <w:r>
-        <w:rPr>
-          <w:rFonts w:eastAsiaTheme="minorEastAsia"/>
-          <w:highlight w:val="yellow"/>
-        </w:rPr>
-        <w:t xml:space="preserve"> </w:t>
-      </w:r>
-      <w:proofErr w:type="spellStart"/>
-      <w:r>
-        <w:rPr>
-          <w:rFonts w:eastAsiaTheme="minorEastAsia"/>
-          <w:highlight w:val="yellow"/>
-        </w:rPr>
-        <w:t>olmali</w:t>
-      </w:r>
-      <w:proofErr w:type="spellEnd"/>
-      <w:r>
-        <w:rPr>
-          <w:rFonts w:eastAsiaTheme="minorEastAsia"/>
-          <w:highlight w:val="yellow"/>
-        </w:rPr>
-        <w:t>)</w:t>
+        <w:t>uck converterin duty cycle’I edge’lere yakin olmamasi icin line-line voltage boyle olmali)</w:t>
       </w:r>
     </w:p>
     <w:p>
@@ -4382,6 +4325,27 @@
     </w:p>
     <w:p>
       <w:pPr>
+        <w:pStyle w:val="Heading2"/>
+        <w:rPr>
+          <w:b/>
+          <w:bCs/>
+        </w:rPr>
+      </w:pPr>
+      <w:r>
+        <w:tab/>
+      </w:r>
+      <w:bookmarkStart w:id="12" w:name="_Toc91525599"/>
+      <w:r>
+        <w:rPr>
+          <w:b/>
+          <w:bCs/>
+        </w:rPr>
+        <w:t>Capacitor and Inductor Losses:</w:t>
+      </w:r>
+      <w:bookmarkEnd w:id="12"/>
+    </w:p>
+    <w:p>
+      <w:pPr>
         <w:rPr>
           <w:rFonts w:eastAsiaTheme="minorEastAsia"/>
         </w:rPr>
@@ -4553,7 +4517,118 @@
         </w:rPr>
       </w:pPr>
     </w:p>
-    <w:p/>
+    <w:p>
+      <w:pPr>
+        <w:pStyle w:val="Heading1"/>
+        <w:rPr>
+          <w:b/>
+          <w:bCs/>
+        </w:rPr>
+      </w:pPr>
+      <w:r>
+        <w:rPr>
+          <w:b/>
+          <w:bCs/>
+        </w:rPr>
+        <w:lastRenderedPageBreak/>
+        <w:t>Implementation</w:t>
+      </w:r>
+    </w:p>
+    <w:p>
+      <w:r>
+        <w:tab/>
+        <w:t>So far, we have</w:t>
+      </w:r>
+      <w:r>
+        <w:t xml:space="preserve"> set 3 lab meeting to try some parts of the project. The tested parts are</w:t>
+      </w:r>
+    </w:p>
+    <w:p>
+      <w:pPr>
+        <w:pStyle w:val="ListParagraph"/>
+        <w:numPr>
+          <w:ilvl w:val="0"/>
+          <w:numId w:val="2"/>
+        </w:numPr>
+      </w:pPr>
+      <w:r>
+        <w:t xml:space="preserve">A </w:t>
+      </w:r>
+      <w:r>
+        <w:t xml:space="preserve">close loop feedback topology </w:t>
+      </w:r>
+    </w:p>
+    <w:p>
+      <w:pPr>
+        <w:pStyle w:val="ListParagraph"/>
+        <w:numPr>
+          <w:ilvl w:val="0"/>
+          <w:numId w:val="2"/>
+        </w:numPr>
+      </w:pPr>
+      <w:r>
+        <w:t>T</w:t>
+      </w:r>
+      <w:r>
+        <w:t xml:space="preserve">hree-phase rectifier module. </w:t>
+      </w:r>
+    </w:p>
+    <w:p>
+      <w:pPr>
+        <w:ind w:firstLine="420"/>
+      </w:pPr>
+      <w:r>
+        <w:t xml:space="preserve">For the close loop feedback topology, we worked on a topology which consist lots of LM741 op-amps. We initially tested the square wave generator part of the topology. The duty cycle of the square wave can be adjusted with a </w:t>
+      </w:r>
+      <w:r>
+        <w:t>potentiometer</w:t>
+      </w:r>
+      <w:r>
+        <w:t>.</w:t>
+      </w:r>
+      <w:r>
+        <w:t xml:space="preserve"> We have done it successfully, but afterwards, we decided that keeping all the op-amps in the linear region is hard to achieve. Hence, it is decided to search for another feedback topologies. After that, we decided to implement TL494 voltage reference chip into our circuit </w:t>
+      </w:r>
+      <w:r>
+        <w:t xml:space="preserve">controller. It is thought that output voltage will be sampled by this chip, and it compares the sampled voltage with the reference voltage. Then, TL494 will arrange the duty cycle of the square wave and IGBT of the buck converter will switch accordingly. </w:t>
+      </w:r>
+    </w:p>
+    <w:p>
+      <w:pPr>
+        <w:ind w:firstLine="420"/>
+      </w:pPr>
+      <w:r>
+        <w:t xml:space="preserve">For the three-phase rectifier module, we have bought one from the Konya Street. However, when we tested it, we realized that one of the diodes were not working. Hence, we go to Konya Street again and bought another one. This was working well. With this module, it can be said that rectification will be done successfully. </w:t>
+      </w:r>
+    </w:p>
+    <w:p>
+      <w:pPr>
+        <w:ind w:firstLine="420"/>
+      </w:pPr>
+      <w:r>
+        <w:t>Of course, there are some challenges for us in this project. However, our biggest challenge is closed-loop controller design. We are not familiar with the TL494 chip and testing procedure of this chip is not easy for uninformed</w:t>
+      </w:r>
+      <w:r>
+        <w:t xml:space="preserve"> ones. By doing some research, it was found a test circuit for the TL494. However, after the implementation of this circuit was hard and we could not observe any expected results. It would be nice to adding some photos of the circuit or the </w:t>
+      </w:r>
+      <w:r>
+        <w:t>results but</w:t>
+      </w:r>
+      <w:r>
+        <w:t xml:space="preserve"> taking photos did not come to our minds.</w:t>
+      </w:r>
+      <w:r>
+        <w:t xml:space="preserve"> Another problem is temperature of the IGBT. There will be losses in the IGBT, and this energy will pop up as heat. Hence, </w:t>
+      </w:r>
+      <w:r>
+        <w:t>heatsink must be used to prevent heating problems.</w:t>
+      </w:r>
+    </w:p>
+    <w:p>
+      <w:pPr>
+        <w:ind w:firstLine="420"/>
+      </w:pPr>
+    </w:p>
     <w:sectPr>
       <w:pgSz w:w="12240" w:h="15840"/>
       <w:pgMar w:top="1440" w:right="1440" w:bottom="1440" w:left="1440" w:header="720" w:footer="720" w:gutter="0"/>
@@ -4679,8 +4754,124 @@
       </w:rPr>
     </w:lvl>
   </w:abstractNum>
+  <w:abstractNum w:abstractNumId="1" w15:restartNumberingAfterBreak="0">
+    <w:nsid w:val="35B17AB3"/>
+    <w:multiLevelType w:val="hybridMultilevel"/>
+    <w:tmpl w:val="FC48F144"/>
+    <w:lvl w:ilvl="0" w:tplc="04090001">
+      <w:start w:val="1"/>
+      <w:numFmt w:val="bullet"/>
+      <w:lvlText w:val=""/>
+      <w:lvlJc w:val="left"/>
+      <w:pPr>
+        <w:ind w:left="780" w:hanging="360"/>
+      </w:pPr>
+      <w:rPr>
+        <w:rFonts w:ascii="Symbol" w:hAnsi="Symbol" w:hint="default"/>
+      </w:rPr>
+    </w:lvl>
+    <w:lvl w:ilvl="1" w:tplc="04090003" w:tentative="1">
+      <w:start w:val="1"/>
+      <w:numFmt w:val="bullet"/>
+      <w:lvlText w:val="o"/>
+      <w:lvlJc w:val="left"/>
+      <w:pPr>
+        <w:ind w:left="1500" w:hanging="360"/>
+      </w:pPr>
+      <w:rPr>
+        <w:rFonts w:ascii="Courier New" w:hAnsi="Courier New" w:cs="Courier New" w:hint="default"/>
+      </w:rPr>
+    </w:lvl>
+    <w:lvl w:ilvl="2" w:tplc="04090005" w:tentative="1">
+      <w:start w:val="1"/>
+      <w:numFmt w:val="bullet"/>
+      <w:lvlText w:val=""/>
+      <w:lvlJc w:val="left"/>
+      <w:pPr>
+        <w:ind w:left="2220" w:hanging="360"/>
+      </w:pPr>
+      <w:rPr>
+        <w:rFonts w:ascii="Wingdings" w:hAnsi="Wingdings" w:hint="default"/>
+      </w:rPr>
+    </w:lvl>
+    <w:lvl w:ilvl="3" w:tplc="04090001" w:tentative="1">
+      <w:start w:val="1"/>
+      <w:numFmt w:val="bullet"/>
+      <w:lvlText w:val=""/>
+      <w:lvlJc w:val="left"/>
+      <w:pPr>
+        <w:ind w:left="2940" w:hanging="360"/>
+      </w:pPr>
+      <w:rPr>
+        <w:rFonts w:ascii="Symbol" w:hAnsi="Symbol" w:hint="default"/>
+      </w:rPr>
+    </w:lvl>
+    <w:lvl w:ilvl="4" w:tplc="04090003" w:tentative="1">
+      <w:start w:val="1"/>
+      <w:numFmt w:val="bullet"/>
+      <w:lvlText w:val="o"/>
+      <w:lvlJc w:val="left"/>
+      <w:pPr>
+        <w:ind w:left="3660" w:hanging="360"/>
+      </w:pPr>
+      <w:rPr>
+        <w:rFonts w:ascii="Courier New" w:hAnsi="Courier New" w:cs="Courier New" w:hint="default"/>
+      </w:rPr>
+    </w:lvl>
+    <w:lvl w:ilvl="5" w:tplc="04090005" w:tentative="1">
+      <w:start w:val="1"/>
+      <w:numFmt w:val="bullet"/>
+      <w:lvlText w:val=""/>
+      <w:lvlJc w:val="left"/>
+      <w:pPr>
+        <w:ind w:left="4380" w:hanging="360"/>
+      </w:pPr>
+      <w:rPr>
+        <w:rFonts w:ascii="Wingdings" w:hAnsi="Wingdings" w:hint="default"/>
+      </w:rPr>
+    </w:lvl>
+    <w:lvl w:ilvl="6" w:tplc="04090001" w:tentative="1">
+      <w:start w:val="1"/>
+      <w:numFmt w:val="bullet"/>
+      <w:lvlText w:val=""/>
+      <w:lvlJc w:val="left"/>
+      <w:pPr>
+        <w:ind w:left="5100" w:hanging="360"/>
+      </w:pPr>
+      <w:rPr>
+        <w:rFonts w:ascii="Symbol" w:hAnsi="Symbol" w:hint="default"/>
+      </w:rPr>
+    </w:lvl>
+    <w:lvl w:ilvl="7" w:tplc="04090003" w:tentative="1">
+      <w:start w:val="1"/>
+      <w:numFmt w:val="bullet"/>
+      <w:lvlText w:val="o"/>
+      <w:lvlJc w:val="left"/>
+      <w:pPr>
+        <w:ind w:left="5820" w:hanging="360"/>
+      </w:pPr>
+      <w:rPr>
+        <w:rFonts w:ascii="Courier New" w:hAnsi="Courier New" w:cs="Courier New" w:hint="default"/>
+      </w:rPr>
+    </w:lvl>
+    <w:lvl w:ilvl="8" w:tplc="04090005" w:tentative="1">
+      <w:start w:val="1"/>
+      <w:numFmt w:val="bullet"/>
+      <w:lvlText w:val=""/>
+      <w:lvlJc w:val="left"/>
+      <w:pPr>
+        <w:ind w:left="6540" w:hanging="360"/>
+      </w:pPr>
+      <w:rPr>
+        <w:rFonts w:ascii="Wingdings" w:hAnsi="Wingdings" w:hint="default"/>
+      </w:rPr>
+    </w:lvl>
+  </w:abstractNum>
   <w:num w:numId="1">
     <w:abstractNumId w:val="0"/>
+  </w:num>
+  <w:num w:numId="2">
+    <w:abstractNumId w:val="1"/>
   </w:num>
 </w:numbering>
 </file>
@@ -5092,11 +5283,11 @@
       <w:sz w:val="24"/>
     </w:rPr>
   </w:style>
-  <w:style w:type="paragraph" w:styleId="Balk1">
+  <w:style w:type="paragraph" w:styleId="Heading1">
     <w:name w:val="heading 1"/>
     <w:basedOn w:val="Normal"/>
     <w:next w:val="Normal"/>
-    <w:link w:val="Balk1Char"/>
+    <w:link w:val="Heading1Char"/>
     <w:uiPriority w:val="9"/>
     <w:qFormat/>
     <w:rsid w:val="00463D12"/>
@@ -5113,11 +5304,11 @@
       <w:szCs w:val="32"/>
     </w:rPr>
   </w:style>
-  <w:style w:type="paragraph" w:styleId="Balk2">
+  <w:style w:type="paragraph" w:styleId="Heading2">
     <w:name w:val="heading 2"/>
     <w:basedOn w:val="Normal"/>
     <w:next w:val="Normal"/>
-    <w:link w:val="Balk2Char"/>
+    <w:link w:val="Heading2Char"/>
     <w:uiPriority w:val="9"/>
     <w:unhideWhenUsed/>
     <w:qFormat/>
@@ -5135,13 +5326,13 @@
       <w:szCs w:val="26"/>
     </w:rPr>
   </w:style>
-  <w:style w:type="character" w:default="1" w:styleId="VarsaylanParagrafYazTipi">
+  <w:style w:type="character" w:default="1" w:styleId="DefaultParagraphFont">
     <w:name w:val="Default Paragraph Font"/>
     <w:uiPriority w:val="1"/>
     <w:semiHidden/>
     <w:unhideWhenUsed/>
   </w:style>
-  <w:style w:type="table" w:default="1" w:styleId="NormalTablo">
+  <w:style w:type="table" w:default="1" w:styleId="TableNormal">
     <w:name w:val="Normal Table"/>
     <w:uiPriority w:val="99"/>
     <w:semiHidden/>
@@ -5156,16 +5347,16 @@
       </w:tblCellMar>
     </w:tblPr>
   </w:style>
-  <w:style w:type="numbering" w:default="1" w:styleId="ListeYok">
+  <w:style w:type="numbering" w:default="1" w:styleId="NoList">
     <w:name w:val="No List"/>
     <w:uiPriority w:val="99"/>
     <w:semiHidden/>
     <w:unhideWhenUsed/>
   </w:style>
-  <w:style w:type="character" w:customStyle="1" w:styleId="Balk1Char">
-    <w:name w:val="Başlık 1 Char"/>
-    <w:basedOn w:val="VarsaylanParagrafYazTipi"/>
-    <w:link w:val="Balk1"/>
+  <w:style w:type="character" w:customStyle="1" w:styleId="Heading1Char">
+    <w:name w:val="Heading 1 Char"/>
+    <w:basedOn w:val="DefaultParagraphFont"/>
+    <w:link w:val="Heading1"/>
     <w:uiPriority w:val="9"/>
     <w:rsid w:val="00463D12"/>
     <w:rPr>
@@ -5175,10 +5366,10 @@
       <w:szCs w:val="32"/>
     </w:rPr>
   </w:style>
-  <w:style w:type="character" w:customStyle="1" w:styleId="Balk2Char">
-    <w:name w:val="Başlık 2 Char"/>
-    <w:basedOn w:val="VarsaylanParagrafYazTipi"/>
-    <w:link w:val="Balk2"/>
+  <w:style w:type="character" w:customStyle="1" w:styleId="Heading2Char">
+    <w:name w:val="Heading 2 Char"/>
+    <w:basedOn w:val="DefaultParagraphFont"/>
+    <w:link w:val="Heading2"/>
     <w:uiPriority w:val="9"/>
     <w:rsid w:val="00B70324"/>
     <w:rPr>
@@ -5188,9 +5379,9 @@
       <w:szCs w:val="26"/>
     </w:rPr>
   </w:style>
-  <w:style w:type="character" w:styleId="YerTutucuMetni">
+  <w:style w:type="character" w:styleId="PlaceholderText">
     <w:name w:val="Placeholder Text"/>
-    <w:basedOn w:val="VarsaylanParagrafYazTipi"/>
+    <w:basedOn w:val="DefaultParagraphFont"/>
     <w:uiPriority w:val="99"/>
     <w:semiHidden/>
     <w:rsid w:val="00B93613"/>
@@ -5198,9 +5389,9 @@
       <w:color w:val="808080"/>
     </w:rPr>
   </w:style>
-  <w:style w:type="paragraph" w:styleId="TBal">
+  <w:style w:type="paragraph" w:styleId="TOCHeading">
     <w:name w:val="TOC Heading"/>
-    <w:basedOn w:val="Balk1"/>
+    <w:basedOn w:val="Heading1"/>
     <w:next w:val="Normal"/>
     <w:uiPriority w:val="39"/>
     <w:unhideWhenUsed/>
@@ -5214,7 +5405,7 @@
       <w:lang w:val="tr-TR" w:eastAsia="ko-KR"/>
     </w:rPr>
   </w:style>
-  <w:style w:type="paragraph" w:styleId="T1">
+  <w:style w:type="paragraph" w:styleId="TOC1">
     <w:name w:val="toc 1"/>
     <w:basedOn w:val="Normal"/>
     <w:next w:val="Normal"/>
@@ -5226,7 +5417,7 @@
       <w:spacing w:after="100"/>
     </w:pPr>
   </w:style>
-  <w:style w:type="paragraph" w:styleId="T2">
+  <w:style w:type="paragraph" w:styleId="TOC2">
     <w:name w:val="toc 2"/>
     <w:basedOn w:val="Normal"/>
     <w:next w:val="Normal"/>
@@ -5239,9 +5430,9 @@
       <w:ind w:left="240"/>
     </w:pPr>
   </w:style>
-  <w:style w:type="character" w:styleId="Kpr">
+  <w:style w:type="character" w:styleId="Hyperlink">
     <w:name w:val="Hyperlink"/>
-    <w:basedOn w:val="VarsaylanParagrafYazTipi"/>
+    <w:basedOn w:val="DefaultParagraphFont"/>
     <w:uiPriority w:val="99"/>
     <w:unhideWhenUsed/>
     <w:rsid w:val="00C77295"/>
@@ -5250,7 +5441,7 @@
       <w:u w:val="single"/>
     </w:rPr>
   </w:style>
-  <w:style w:type="paragraph" w:styleId="ListeParagraf">
+  <w:style w:type="paragraph" w:styleId="ListParagraph">
     <w:name w:val="List Paragraph"/>
     <w:basedOn w:val="Normal"/>
     <w:uiPriority w:val="34"/>

</xml_diff>